<commit_message>
Design pattern docs addded
</commit_message>
<xml_diff>
--- a/src/main/java/com/tesco/integration/hcm_jda/interview/questions/springboot.docx
+++ b/src/main/java/com/tesco/integration/hcm_jda/interview/questions/springboot.docx
@@ -2855,26 +2855,6 @@
     <w:p>
       <w:pPr>
         <w:pStyle w:val="HTMLPreformatted"/>
-      </w:pPr>
-      <w:proofErr w:type="gramStart"/>
-      <w:r>
-        <w:t>java</w:t>
-      </w:r>
-      <w:proofErr w:type="gramEnd"/>
-    </w:p>
-    <w:p>
-      <w:pPr>
-        <w:pStyle w:val="HTMLPreformatted"/>
-      </w:pPr>
-      <w:proofErr w:type="spellStart"/>
-      <w:r>
-        <w:t>CopyEdit</w:t>
-      </w:r>
-      <w:proofErr w:type="spellEnd"/>
-    </w:p>
-    <w:p>
-      <w:pPr>
-        <w:pStyle w:val="HTMLPreformatted"/>
         <w:rPr>
           <w:rStyle w:val="HTMLCode"/>
         </w:rPr>
@@ -3168,26 +3148,6 @@
     <w:p>
       <w:pPr>
         <w:pStyle w:val="HTMLPreformatted"/>
-      </w:pPr>
-      <w:proofErr w:type="gramStart"/>
-      <w:r>
-        <w:t>java</w:t>
-      </w:r>
-      <w:proofErr w:type="gramEnd"/>
-    </w:p>
-    <w:p>
-      <w:pPr>
-        <w:pStyle w:val="HTMLPreformatted"/>
-      </w:pPr>
-      <w:proofErr w:type="spellStart"/>
-      <w:r>
-        <w:t>CopyEdit</w:t>
-      </w:r>
-      <w:proofErr w:type="spellEnd"/>
-    </w:p>
-    <w:p>
-      <w:pPr>
-        <w:pStyle w:val="HTMLPreformatted"/>
         <w:rPr>
           <w:rStyle w:val="HTMLCode"/>
         </w:rPr>
@@ -3486,26 +3446,6 @@
       <w:r>
         <w:t xml:space="preserve"> Student.java (add address)</w:t>
       </w:r>
-    </w:p>
-    <w:p>
-      <w:pPr>
-        <w:pStyle w:val="HTMLPreformatted"/>
-      </w:pPr>
-      <w:proofErr w:type="gramStart"/>
-      <w:r>
-        <w:t>java</w:t>
-      </w:r>
-      <w:proofErr w:type="gramEnd"/>
-    </w:p>
-    <w:p>
-      <w:pPr>
-        <w:pStyle w:val="HTMLPreformatted"/>
-      </w:pPr>
-      <w:proofErr w:type="spellStart"/>
-      <w:r>
-        <w:t>CopyEdit</w:t>
-      </w:r>
-      <w:proofErr w:type="spellEnd"/>
     </w:p>
     <w:p>
       <w:pPr>
@@ -3667,20 +3607,100 @@
     <w:p>
       <w:pPr>
         <w:pStyle w:val="HTMLPreformatted"/>
+        <w:rPr>
+          <w:rStyle w:val="HTMLCode"/>
+        </w:rPr>
+      </w:pPr>
+      <w:r>
+        <w:rPr>
+          <w:rStyle w:val="hljs-meta"/>
+        </w:rPr>
+        <w:t>@Entity</w:t>
+      </w:r>
+    </w:p>
+    <w:p>
+      <w:pPr>
+        <w:pStyle w:val="HTMLPreformatted"/>
+        <w:rPr>
+          <w:rStyle w:val="HTMLCode"/>
+        </w:rPr>
       </w:pPr>
       <w:proofErr w:type="gramStart"/>
       <w:r>
-        <w:t>java</w:t>
+        <w:rPr>
+          <w:rStyle w:val="hljs-keyword"/>
+        </w:rPr>
+        <w:t>public</w:t>
       </w:r>
       <w:proofErr w:type="gramEnd"/>
-    </w:p>
-    <w:p>
-      <w:pPr>
-        <w:pStyle w:val="HTMLPreformatted"/>
-      </w:pPr>
+      <w:r>
+        <w:rPr>
+          <w:rStyle w:val="HTMLCode"/>
+        </w:rPr>
+        <w:t xml:space="preserve"> </w:t>
+      </w:r>
+      <w:r>
+        <w:rPr>
+          <w:rStyle w:val="hljs-keyword"/>
+        </w:rPr>
+        <w:t>class</w:t>
+      </w:r>
+      <w:r>
+        <w:rPr>
+          <w:rStyle w:val="HTMLCode"/>
+        </w:rPr>
+        <w:t xml:space="preserve"> </w:t>
+      </w:r>
+      <w:r>
+        <w:rPr>
+          <w:rStyle w:val="hljs-title"/>
+        </w:rPr>
+        <w:t>Address</w:t>
+      </w:r>
+      <w:r>
+        <w:rPr>
+          <w:rStyle w:val="HTMLCode"/>
+        </w:rPr>
+        <w:t xml:space="preserve"> {</w:t>
+      </w:r>
+    </w:p>
+    <w:p>
+      <w:pPr>
+        <w:pStyle w:val="HTMLPreformatted"/>
+        <w:rPr>
+          <w:rStyle w:val="HTMLCode"/>
+        </w:rPr>
+      </w:pPr>
+      <w:r>
+        <w:rPr>
+          <w:rStyle w:val="HTMLCode"/>
+        </w:rPr>
+        <w:t xml:space="preserve">    </w:t>
+      </w:r>
+      <w:r>
+        <w:rPr>
+          <w:rStyle w:val="hljs-meta"/>
+        </w:rPr>
+        <w:t>@Id</w:t>
+      </w:r>
+      <w:r>
+        <w:rPr>
+          <w:rStyle w:val="HTMLCode"/>
+        </w:rPr>
+        <w:t xml:space="preserve"> </w:t>
+      </w:r>
+      <w:r>
+        <w:rPr>
+          <w:rStyle w:val="hljs-meta"/>
+        </w:rPr>
+        <w:t>@</w:t>
+      </w:r>
       <w:proofErr w:type="spellStart"/>
       <w:r>
-        <w:t>CopyEdit</w:t>
+        <w:rPr>
+          <w:rStyle w:val="hljs-meta"/>
+        </w:rPr>
+        <w:t>GeneratedValue</w:t>
       </w:r>
       <w:proofErr w:type="spellEnd"/>
     </w:p>
@@ -3693,115 +3713,43 @@
       </w:pPr>
       <w:r>
         <w:rPr>
-          <w:rStyle w:val="hljs-meta"/>
-        </w:rPr>
-        <w:t>@Entity</w:t>
-      </w:r>
-    </w:p>
-    <w:p>
-      <w:pPr>
-        <w:pStyle w:val="HTMLPreformatted"/>
-        <w:rPr>
-          <w:rStyle w:val="HTMLCode"/>
-        </w:rPr>
-      </w:pPr>
+          <w:rStyle w:val="HTMLCode"/>
+        </w:rPr>
+        <w:t xml:space="preserve">    </w:t>
+      </w:r>
       <w:proofErr w:type="gramStart"/>
       <w:r>
         <w:rPr>
           <w:rStyle w:val="hljs-keyword"/>
         </w:rPr>
-        <w:t>public</w:t>
+        <w:t>private</w:t>
       </w:r>
       <w:proofErr w:type="gramEnd"/>
       <w:r>
         <w:rPr>
           <w:rStyle w:val="HTMLCode"/>
         </w:rPr>
-        <w:t xml:space="preserve"> </w:t>
-      </w:r>
+        <w:t xml:space="preserve"> Long id;</w:t>
+      </w:r>
+    </w:p>
+    <w:p>
+      <w:pPr>
+        <w:pStyle w:val="HTMLPreformatted"/>
+        <w:rPr>
+          <w:rStyle w:val="HTMLCode"/>
+        </w:rPr>
+      </w:pPr>
+      <w:r>
+        <w:rPr>
+          <w:rStyle w:val="HTMLCode"/>
+        </w:rPr>
+        <w:t xml:space="preserve">    </w:t>
+      </w:r>
+      <w:proofErr w:type="gramStart"/>
       <w:r>
         <w:rPr>
           <w:rStyle w:val="hljs-keyword"/>
         </w:rPr>
-        <w:t>class</w:t>
-      </w:r>
-      <w:r>
-        <w:rPr>
-          <w:rStyle w:val="HTMLCode"/>
-        </w:rPr>
-        <w:t xml:space="preserve"> </w:t>
-      </w:r>
-      <w:r>
-        <w:rPr>
-          <w:rStyle w:val="hljs-title"/>
-        </w:rPr>
-        <w:t>Address</w:t>
-      </w:r>
-      <w:r>
-        <w:rPr>
-          <w:rStyle w:val="HTMLCode"/>
-        </w:rPr>
-        <w:t xml:space="preserve"> {</w:t>
-      </w:r>
-    </w:p>
-    <w:p>
-      <w:pPr>
-        <w:pStyle w:val="HTMLPreformatted"/>
-        <w:rPr>
-          <w:rStyle w:val="HTMLCode"/>
-        </w:rPr>
-      </w:pPr>
-      <w:r>
-        <w:rPr>
-          <w:rStyle w:val="HTMLCode"/>
-        </w:rPr>
-        <w:t xml:space="preserve">    </w:t>
-      </w:r>
-      <w:r>
-        <w:rPr>
-          <w:rStyle w:val="hljs-meta"/>
-        </w:rPr>
-        <w:t>@Id</w:t>
-      </w:r>
-      <w:r>
-        <w:rPr>
-          <w:rStyle w:val="HTMLCode"/>
-        </w:rPr>
-        <w:t xml:space="preserve"> </w:t>
-      </w:r>
-      <w:r>
-        <w:rPr>
-          <w:rStyle w:val="hljs-meta"/>
-        </w:rPr>
-        <w:t>@</w:t>
-      </w:r>
-      <w:proofErr w:type="spellStart"/>
-      <w:r>
-        <w:rPr>
-          <w:rStyle w:val="hljs-meta"/>
-        </w:rPr>
-        <w:t>GeneratedValue</w:t>
-      </w:r>
-      <w:proofErr w:type="spellEnd"/>
-    </w:p>
-    <w:p>
-      <w:pPr>
-        <w:pStyle w:val="HTMLPreformatted"/>
-        <w:rPr>
-          <w:rStyle w:val="HTMLCode"/>
-        </w:rPr>
-      </w:pPr>
-      <w:r>
-        <w:rPr>
-          <w:rStyle w:val="HTMLCode"/>
-        </w:rPr>
-        <w:t xml:space="preserve">    </w:t>
-      </w:r>
-      <w:proofErr w:type="gramStart"/>
-      <w:r>
-        <w:rPr>
-          <w:rStyle w:val="hljs-keyword"/>
-        </w:rPr>
         <w:t>private</w:t>
       </w:r>
       <w:proofErr w:type="gramEnd"/>
@@ -3809,34 +3757,6 @@
         <w:rPr>
           <w:rStyle w:val="HTMLCode"/>
         </w:rPr>
-        <w:t xml:space="preserve"> Long id;</w:t>
-      </w:r>
-    </w:p>
-    <w:p>
-      <w:pPr>
-        <w:pStyle w:val="HTMLPreformatted"/>
-        <w:rPr>
-          <w:rStyle w:val="HTMLCode"/>
-        </w:rPr>
-      </w:pPr>
-      <w:r>
-        <w:rPr>
-          <w:rStyle w:val="HTMLCode"/>
-        </w:rPr>
-        <w:t xml:space="preserve">    </w:t>
-      </w:r>
-      <w:proofErr w:type="gramStart"/>
-      <w:r>
-        <w:rPr>
-          <w:rStyle w:val="hljs-keyword"/>
-        </w:rPr>
-        <w:t>private</w:t>
-      </w:r>
-      <w:proofErr w:type="gramEnd"/>
-      <w:r>
-        <w:rPr>
-          <w:rStyle w:val="HTMLCode"/>
-        </w:rPr>
         <w:t xml:space="preserve"> String city;</w:t>
       </w:r>
     </w:p>
@@ -3851,7 +3771,6 @@
         <w:rPr>
           <w:rStyle w:val="HTMLCode"/>
         </w:rPr>
-        <w:lastRenderedPageBreak/>
         <w:t xml:space="preserve">    </w:t>
       </w:r>
       <w:proofErr w:type="gramStart"/>
@@ -4017,6 +3936,7 @@
     <w:p/>
     <w:p>
       <w:r>
+        <w:lastRenderedPageBreak/>
         <w:t>…………………………………………………………………………..</w:t>
       </w:r>
     </w:p>
@@ -4059,10 +3979,2012 @@
         <w:t>String department);</w:t>
       </w:r>
     </w:p>
-    <w:p>
+    <w:p/>
+    <w:p>
+      <w:proofErr w:type="spellStart"/>
+      <w:proofErr w:type="gramStart"/>
+      <w:r>
+        <w:t>SpringBoot</w:t>
+      </w:r>
+      <w:proofErr w:type="spellEnd"/>
+      <w:r>
+        <w:t xml:space="preserve"> request flow?</w:t>
+      </w:r>
+      <w:proofErr w:type="gramEnd"/>
+    </w:p>
+    <w:p>
+      <w:pPr>
+        <w:pStyle w:val="Heading2"/>
+      </w:pPr>
+      <w:r>
+        <w:t>Where It Fits in the Flow:</w:t>
+      </w:r>
+    </w:p>
+    <w:p>
+      <w:pPr>
+        <w:pStyle w:val="NormalWeb"/>
+      </w:pPr>
+      <w:r>
+        <w:t xml:space="preserve">Here's a simplified flow of how </w:t>
+      </w:r>
+      <w:proofErr w:type="gramStart"/>
+      <w:r>
+        <w:t>Spring</w:t>
+      </w:r>
+      <w:proofErr w:type="gramEnd"/>
+      <w:r>
+        <w:t xml:space="preserve"> handles a request:</w:t>
+      </w:r>
+    </w:p>
+    <w:p>
+      <w:pPr>
+        <w:pStyle w:val="NormalWeb"/>
+        <w:numPr>
+          <w:ilvl w:val="0"/>
+          <w:numId w:val="2"/>
+        </w:numPr>
+      </w:pPr>
+      <w:r>
+        <w:rPr>
+          <w:rStyle w:val="Strong"/>
+        </w:rPr>
+        <w:t xml:space="preserve">Request → </w:t>
+      </w:r>
+      <w:proofErr w:type="spellStart"/>
+      <w:r>
+        <w:rPr>
+          <w:rStyle w:val="Strong"/>
+          <w:highlight w:val="yellow"/>
+        </w:rPr>
+        <w:t>DispatcherServlet</w:t>
+      </w:r>
+      <w:proofErr w:type="spellEnd"/>
+    </w:p>
+    <w:p>
+      <w:pPr>
+        <w:pStyle w:val="NormalWeb"/>
+        <w:numPr>
+          <w:ilvl w:val="0"/>
+          <w:numId w:val="2"/>
+        </w:numPr>
+      </w:pPr>
+      <w:proofErr w:type="spellStart"/>
+      <w:r>
+        <w:rPr>
+          <w:rStyle w:val="Strong"/>
+        </w:rPr>
+        <w:t>DispatcherServlet</w:t>
+      </w:r>
+      <w:proofErr w:type="spellEnd"/>
+      <w:r>
+        <w:rPr>
+          <w:rStyle w:val="Strong"/>
+        </w:rPr>
+        <w:t xml:space="preserve"> → </w:t>
+      </w:r>
+      <w:proofErr w:type="spellStart"/>
+      <w:r>
+        <w:rPr>
+          <w:rStyle w:val="Strong"/>
+          <w:highlight w:val="yellow"/>
+        </w:rPr>
+        <w:t>HandlerMapping</w:t>
+      </w:r>
+      <w:proofErr w:type="spellEnd"/>
+      <w:r>
+        <w:t xml:space="preserve"> → Finds the correct controller method</w:t>
+      </w:r>
+    </w:p>
+    <w:p>
+      <w:pPr>
+        <w:pStyle w:val="NormalWeb"/>
+        <w:numPr>
+          <w:ilvl w:val="0"/>
+          <w:numId w:val="2"/>
+        </w:numPr>
+      </w:pPr>
+      <w:proofErr w:type="spellStart"/>
+      <w:r>
+        <w:rPr>
+          <w:rStyle w:val="Strong"/>
+        </w:rPr>
+        <w:t>DispatcherServlet</w:t>
+      </w:r>
+      <w:proofErr w:type="spellEnd"/>
+      <w:r>
+        <w:rPr>
+          <w:rStyle w:val="Strong"/>
+        </w:rPr>
+        <w:t xml:space="preserve"> → </w:t>
+      </w:r>
+      <w:proofErr w:type="spellStart"/>
+      <w:r>
+        <w:rPr>
+          <w:rStyle w:val="Strong"/>
+          <w:highlight w:val="yellow"/>
+        </w:rPr>
+        <w:t>HandlerAdapter</w:t>
+      </w:r>
+      <w:proofErr w:type="spellEnd"/>
+      <w:r>
+        <w:t xml:space="preserve"> → Calls the method</w:t>
+      </w:r>
+    </w:p>
+    <w:p>
+      <w:pPr>
+        <w:pStyle w:val="NormalWeb"/>
+        <w:numPr>
+          <w:ilvl w:val="0"/>
+          <w:numId w:val="2"/>
+        </w:numPr>
+      </w:pPr>
+      <w:r>
+        <w:rPr>
+          <w:rStyle w:val="Strong"/>
+        </w:rPr>
+        <w:t xml:space="preserve">Return value → </w:t>
+      </w:r>
+      <w:proofErr w:type="spellStart"/>
+      <w:r>
+        <w:rPr>
+          <w:rStyle w:val="Strong"/>
+        </w:rPr>
+        <w:t>ViewResolver</w:t>
+      </w:r>
+      <w:proofErr w:type="spellEnd"/>
+      <w:r>
+        <w:rPr>
+          <w:rStyle w:val="Strong"/>
+        </w:rPr>
+        <w:t xml:space="preserve"> or </w:t>
+      </w:r>
+      <w:proofErr w:type="spellStart"/>
+      <w:r>
+        <w:rPr>
+          <w:rStyle w:val="Strong"/>
+        </w:rPr>
+        <w:t>HttpMessageConverter</w:t>
+      </w:r>
+      <w:proofErr w:type="spellEnd"/>
+    </w:p>
+    <w:p>
+      <w:pPr>
+        <w:pStyle w:val="NormalWeb"/>
+        <w:numPr>
+          <w:ilvl w:val="0"/>
+          <w:numId w:val="2"/>
+        </w:numPr>
+        <w:rPr>
+          <w:rStyle w:val="Strong"/>
+          <w:b w:val="0"/>
+          <w:bCs w:val="0"/>
+        </w:rPr>
+      </w:pPr>
+      <w:r>
+        <w:rPr>
+          <w:rStyle w:val="Strong"/>
+        </w:rPr>
+        <w:t>Response sent to client</w:t>
+      </w:r>
+    </w:p>
+    <w:p>
+      <w:pPr>
+        <w:pStyle w:val="NormalWeb"/>
+      </w:pPr>
       <w:bookmarkStart w:id="0" w:name="_GoBack"/>
       <w:bookmarkEnd w:id="0"/>
     </w:p>
+    <w:p>
+      <w:r>
+        <w:t>…………………………………………………………………………………………………………………………</w:t>
+      </w:r>
+    </w:p>
+    <w:p/>
+    <w:p/>
+    <w:p>
+      <w:proofErr w:type="spellStart"/>
+      <w:proofErr w:type="gramStart"/>
+      <w:r>
+        <w:t>wh</w:t>
+      </w:r>
+      <w:proofErr w:type="spellEnd"/>
+      <w:proofErr w:type="gramEnd"/>
+      <w:r>
+        <w:t xml:space="preserve"> we need to use DTOS. </w:t>
+      </w:r>
+      <w:proofErr w:type="gramStart"/>
+      <w:r>
+        <w:t>why</w:t>
+      </w:r>
+      <w:proofErr w:type="gramEnd"/>
+      <w:r>
+        <w:t xml:space="preserve"> </w:t>
+      </w:r>
+      <w:proofErr w:type="spellStart"/>
+      <w:r>
+        <w:t>dont</w:t>
+      </w:r>
+      <w:proofErr w:type="spellEnd"/>
+      <w:r>
+        <w:t xml:space="preserve"> we directly send entity only?</w:t>
+      </w:r>
+    </w:p>
+    <w:p>
+      <w:pPr>
+        <w:pStyle w:val="Heading6"/>
+      </w:pPr>
+      <w:proofErr w:type="spellStart"/>
+      <w:r>
+        <w:t>ChatGPT</w:t>
+      </w:r>
+      <w:proofErr w:type="spellEnd"/>
+      <w:r>
+        <w:t xml:space="preserve"> said:</w:t>
+      </w:r>
+    </w:p>
+    <w:p>
+      <w:pPr>
+        <w:pStyle w:val="NormalWeb"/>
+      </w:pPr>
+      <w:r>
+        <w:t xml:space="preserve">Great question! You </w:t>
+      </w:r>
+      <w:r>
+        <w:rPr>
+          <w:rStyle w:val="Strong"/>
+        </w:rPr>
+        <w:t>can</w:t>
+      </w:r>
+      <w:r>
+        <w:t xml:space="preserve"> send entities directly from your Spring Boot backend—but using </w:t>
+      </w:r>
+      <w:r>
+        <w:rPr>
+          <w:rStyle w:val="Strong"/>
+        </w:rPr>
+        <w:t>DTOs (Data Transfer Objects)</w:t>
+      </w:r>
+      <w:r>
+        <w:t xml:space="preserve"> is considered </w:t>
+      </w:r>
+      <w:r>
+        <w:rPr>
+          <w:rStyle w:val="Strong"/>
+        </w:rPr>
+        <w:t>a better, safer, and cleaner practice</w:t>
+      </w:r>
+      <w:r>
+        <w:t xml:space="preserve"> in most real-world applications.</w:t>
+      </w:r>
+    </w:p>
+    <w:p>
+      <w:pPr>
+        <w:pStyle w:val="NormalWeb"/>
+      </w:pPr>
+      <w:r>
+        <w:t>Let’s break it down:</w:t>
+      </w:r>
+    </w:p>
+    <w:p>
+      <w:r>
+        <w:pict>
+          <v:rect id="_x0000_i1029" style="width:0;height:1.5pt" o:hralign="center" o:hrstd="t" o:hr="t" fillcolor="#a0a0a0" stroked="f"/>
+        </w:pict>
+      </w:r>
+    </w:p>
+    <w:p>
+      <w:pPr>
+        <w:pStyle w:val="Heading2"/>
+      </w:pPr>
+      <w:r>
+        <w:t xml:space="preserve">✅ </w:t>
+      </w:r>
+      <w:proofErr w:type="gramStart"/>
+      <w:r>
+        <w:t>What</w:t>
+      </w:r>
+      <w:proofErr w:type="gramEnd"/>
+      <w:r>
+        <w:t xml:space="preserve"> is a DTO?</w:t>
+      </w:r>
+    </w:p>
+    <w:p>
+      <w:pPr>
+        <w:pStyle w:val="NormalWeb"/>
+      </w:pPr>
+      <w:r>
+        <w:t xml:space="preserve">A </w:t>
+      </w:r>
+      <w:r>
+        <w:rPr>
+          <w:rStyle w:val="Strong"/>
+        </w:rPr>
+        <w:t>DTO (Data Transfer Object)</w:t>
+      </w:r>
+      <w:r>
+        <w:t xml:space="preserve"> is a plain Java object (POJO) that </w:t>
+      </w:r>
+      <w:r>
+        <w:rPr>
+          <w:rStyle w:val="Strong"/>
+        </w:rPr>
+        <w:t>carries data between layers</w:t>
+      </w:r>
+      <w:r>
+        <w:t>, such as from:</w:t>
+      </w:r>
+    </w:p>
+    <w:p>
+      <w:pPr>
+        <w:pStyle w:val="NormalWeb"/>
+        <w:numPr>
+          <w:ilvl w:val="0"/>
+          <w:numId w:val="3"/>
+        </w:numPr>
+      </w:pPr>
+      <w:r>
+        <w:t>Controller → Client (in API response)</w:t>
+      </w:r>
+    </w:p>
+    <w:p>
+      <w:pPr>
+        <w:pStyle w:val="NormalWeb"/>
+        <w:numPr>
+          <w:ilvl w:val="0"/>
+          <w:numId w:val="3"/>
+        </w:numPr>
+      </w:pPr>
+      <w:r>
+        <w:t>Client → Controller (in request body)</w:t>
+      </w:r>
+    </w:p>
+    <w:p>
+      <w:pPr>
+        <w:pStyle w:val="NormalWeb"/>
+      </w:pPr>
+      <w:r>
+        <w:t>Example:</w:t>
+      </w:r>
+    </w:p>
+    <w:p>
+      <w:pPr>
+        <w:pStyle w:val="HTMLPreformatted"/>
+        <w:rPr>
+          <w:rStyle w:val="HTMLCode"/>
+        </w:rPr>
+      </w:pPr>
+      <w:proofErr w:type="gramStart"/>
+      <w:r>
+        <w:rPr>
+          <w:rStyle w:val="hljs-keyword"/>
+        </w:rPr>
+        <w:lastRenderedPageBreak/>
+        <w:t>public</w:t>
+      </w:r>
+      <w:proofErr w:type="gramEnd"/>
+      <w:r>
+        <w:rPr>
+          <w:rStyle w:val="HTMLCode"/>
+        </w:rPr>
+        <w:t xml:space="preserve"> </w:t>
+      </w:r>
+      <w:r>
+        <w:rPr>
+          <w:rStyle w:val="hljs-keyword"/>
+        </w:rPr>
+        <w:t>class</w:t>
+      </w:r>
+      <w:r>
+        <w:rPr>
+          <w:rStyle w:val="HTMLCode"/>
+        </w:rPr>
+        <w:t xml:space="preserve"> </w:t>
+      </w:r>
+      <w:proofErr w:type="spellStart"/>
+      <w:r>
+        <w:rPr>
+          <w:rStyle w:val="hljs-title"/>
+        </w:rPr>
+        <w:t>UserDTO</w:t>
+      </w:r>
+      <w:proofErr w:type="spellEnd"/>
+      <w:r>
+        <w:rPr>
+          <w:rStyle w:val="HTMLCode"/>
+        </w:rPr>
+        <w:t xml:space="preserve"> {</w:t>
+      </w:r>
+    </w:p>
+    <w:p>
+      <w:pPr>
+        <w:pStyle w:val="HTMLPreformatted"/>
+        <w:rPr>
+          <w:rStyle w:val="HTMLCode"/>
+        </w:rPr>
+      </w:pPr>
+      <w:r>
+        <w:rPr>
+          <w:rStyle w:val="HTMLCode"/>
+        </w:rPr>
+        <w:t xml:space="preserve">    </w:t>
+      </w:r>
+      <w:proofErr w:type="gramStart"/>
+      <w:r>
+        <w:rPr>
+          <w:rStyle w:val="hljs-keyword"/>
+        </w:rPr>
+        <w:t>private</w:t>
+      </w:r>
+      <w:proofErr w:type="gramEnd"/>
+      <w:r>
+        <w:rPr>
+          <w:rStyle w:val="HTMLCode"/>
+        </w:rPr>
+        <w:t xml:space="preserve"> String name;</w:t>
+      </w:r>
+    </w:p>
+    <w:p>
+      <w:pPr>
+        <w:pStyle w:val="HTMLPreformatted"/>
+        <w:rPr>
+          <w:rStyle w:val="HTMLCode"/>
+        </w:rPr>
+      </w:pPr>
+      <w:r>
+        <w:rPr>
+          <w:rStyle w:val="HTMLCode"/>
+        </w:rPr>
+        <w:t xml:space="preserve">    </w:t>
+      </w:r>
+      <w:proofErr w:type="gramStart"/>
+      <w:r>
+        <w:rPr>
+          <w:rStyle w:val="hljs-keyword"/>
+        </w:rPr>
+        <w:t>private</w:t>
+      </w:r>
+      <w:proofErr w:type="gramEnd"/>
+      <w:r>
+        <w:rPr>
+          <w:rStyle w:val="HTMLCode"/>
+        </w:rPr>
+        <w:t xml:space="preserve"> String email;</w:t>
+      </w:r>
+    </w:p>
+    <w:p>
+      <w:pPr>
+        <w:pStyle w:val="HTMLPreformatted"/>
+        <w:rPr>
+          <w:rStyle w:val="HTMLCode"/>
+        </w:rPr>
+      </w:pPr>
+      <w:r>
+        <w:rPr>
+          <w:rStyle w:val="HTMLCode"/>
+        </w:rPr>
+        <w:t>}</w:t>
+      </w:r>
+    </w:p>
+    <w:p>
+      <w:r>
+        <w:pict>
+          <v:rect id="_x0000_i1030" style="width:0;height:1.5pt" o:hralign="center" o:hrstd="t" o:hr="t" fillcolor="#a0a0a0" stroked="f"/>
+        </w:pict>
+      </w:r>
+    </w:p>
+    <w:p>
+      <w:pPr>
+        <w:pStyle w:val="Heading2"/>
+      </w:pPr>
+      <w:r>
+        <w:t>❌ Why Not Send Entities Directly?</w:t>
+      </w:r>
+    </w:p>
+    <w:p>
+      <w:pPr>
+        <w:pStyle w:val="Heading3"/>
+      </w:pPr>
+      <w:r>
+        <w:t xml:space="preserve">1. </w:t>
+      </w:r>
+      <w:r>
+        <w:rPr>
+          <w:rStyle w:val="Strong"/>
+          <w:b/>
+          <w:bCs/>
+        </w:rPr>
+        <w:t>Entities expose sensitive/internal data</w:t>
+      </w:r>
+    </w:p>
+    <w:p>
+      <w:pPr>
+        <w:pStyle w:val="NormalWeb"/>
+      </w:pPr>
+      <w:r>
+        <w:t xml:space="preserve">Entities often contain fields you </w:t>
+      </w:r>
+      <w:r>
+        <w:rPr>
+          <w:rStyle w:val="Strong"/>
+        </w:rPr>
+        <w:t>don’t want to send to the client</w:t>
+      </w:r>
+      <w:r>
+        <w:t>:</w:t>
+      </w:r>
+    </w:p>
+    <w:p>
+      <w:pPr>
+        <w:pStyle w:val="HTMLPreformatted"/>
+      </w:pPr>
+      <w:proofErr w:type="gramStart"/>
+      <w:r>
+        <w:t>java</w:t>
+      </w:r>
+      <w:proofErr w:type="gramEnd"/>
+    </w:p>
+    <w:p>
+      <w:pPr>
+        <w:pStyle w:val="HTMLPreformatted"/>
+      </w:pPr>
+      <w:proofErr w:type="spellStart"/>
+      <w:r>
+        <w:t>CopyEdit</w:t>
+      </w:r>
+      <w:proofErr w:type="spellEnd"/>
+    </w:p>
+    <w:p>
+      <w:pPr>
+        <w:pStyle w:val="HTMLPreformatted"/>
+        <w:rPr>
+          <w:rStyle w:val="HTMLCode"/>
+        </w:rPr>
+      </w:pPr>
+      <w:r>
+        <w:rPr>
+          <w:rStyle w:val="hljs-meta"/>
+        </w:rPr>
+        <w:t>@Entity</w:t>
+      </w:r>
+    </w:p>
+    <w:p>
+      <w:pPr>
+        <w:pStyle w:val="HTMLPreformatted"/>
+        <w:rPr>
+          <w:rStyle w:val="HTMLCode"/>
+        </w:rPr>
+      </w:pPr>
+      <w:proofErr w:type="gramStart"/>
+      <w:r>
+        <w:rPr>
+          <w:rStyle w:val="hljs-keyword"/>
+        </w:rPr>
+        <w:t>public</w:t>
+      </w:r>
+      <w:proofErr w:type="gramEnd"/>
+      <w:r>
+        <w:rPr>
+          <w:rStyle w:val="HTMLCode"/>
+        </w:rPr>
+        <w:t xml:space="preserve"> </w:t>
+      </w:r>
+      <w:r>
+        <w:rPr>
+          <w:rStyle w:val="hljs-keyword"/>
+        </w:rPr>
+        <w:t>class</w:t>
+      </w:r>
+      <w:r>
+        <w:rPr>
+          <w:rStyle w:val="HTMLCode"/>
+        </w:rPr>
+        <w:t xml:space="preserve"> </w:t>
+      </w:r>
+      <w:r>
+        <w:rPr>
+          <w:rStyle w:val="hljs-title"/>
+        </w:rPr>
+        <w:t>User</w:t>
+      </w:r>
+      <w:r>
+        <w:rPr>
+          <w:rStyle w:val="HTMLCode"/>
+        </w:rPr>
+        <w:t xml:space="preserve"> {</w:t>
+      </w:r>
+    </w:p>
+    <w:p>
+      <w:pPr>
+        <w:pStyle w:val="HTMLPreformatted"/>
+        <w:rPr>
+          <w:rStyle w:val="HTMLCode"/>
+        </w:rPr>
+      </w:pPr>
+      <w:r>
+        <w:rPr>
+          <w:rStyle w:val="HTMLCode"/>
+        </w:rPr>
+        <w:t xml:space="preserve">    </w:t>
+      </w:r>
+      <w:proofErr w:type="gramStart"/>
+      <w:r>
+        <w:rPr>
+          <w:rStyle w:val="hljs-keyword"/>
+        </w:rPr>
+        <w:t>private</w:t>
+      </w:r>
+      <w:proofErr w:type="gramEnd"/>
+      <w:r>
+        <w:rPr>
+          <w:rStyle w:val="HTMLCode"/>
+        </w:rPr>
+        <w:t xml:space="preserve"> Long id;</w:t>
+      </w:r>
+    </w:p>
+    <w:p>
+      <w:pPr>
+        <w:pStyle w:val="HTMLPreformatted"/>
+        <w:rPr>
+          <w:rStyle w:val="HTMLCode"/>
+        </w:rPr>
+      </w:pPr>
+      <w:r>
+        <w:rPr>
+          <w:rStyle w:val="HTMLCode"/>
+        </w:rPr>
+        <w:t xml:space="preserve">    </w:t>
+      </w:r>
+      <w:proofErr w:type="gramStart"/>
+      <w:r>
+        <w:rPr>
+          <w:rStyle w:val="hljs-keyword"/>
+        </w:rPr>
+        <w:t>private</w:t>
+      </w:r>
+      <w:proofErr w:type="gramEnd"/>
+      <w:r>
+        <w:rPr>
+          <w:rStyle w:val="HTMLCode"/>
+        </w:rPr>
+        <w:t xml:space="preserve"> String name;</w:t>
+      </w:r>
+    </w:p>
+    <w:p>
+      <w:pPr>
+        <w:pStyle w:val="HTMLPreformatted"/>
+        <w:rPr>
+          <w:rStyle w:val="HTMLCode"/>
+        </w:rPr>
+      </w:pPr>
+      <w:r>
+        <w:rPr>
+          <w:rStyle w:val="HTMLCode"/>
+        </w:rPr>
+        <w:t xml:space="preserve">    </w:t>
+      </w:r>
+      <w:proofErr w:type="gramStart"/>
+      <w:r>
+        <w:rPr>
+          <w:rStyle w:val="hljs-keyword"/>
+        </w:rPr>
+        <w:t>private</w:t>
+      </w:r>
+      <w:proofErr w:type="gramEnd"/>
+      <w:r>
+        <w:rPr>
+          <w:rStyle w:val="HTMLCode"/>
+        </w:rPr>
+        <w:t xml:space="preserve"> String email;</w:t>
+      </w:r>
+    </w:p>
+    <w:p>
+      <w:pPr>
+        <w:pStyle w:val="HTMLPreformatted"/>
+        <w:rPr>
+          <w:rStyle w:val="HTMLCode"/>
+        </w:rPr>
+      </w:pPr>
+      <w:r>
+        <w:rPr>
+          <w:rStyle w:val="HTMLCode"/>
+        </w:rPr>
+        <w:t xml:space="preserve">    </w:t>
+      </w:r>
+      <w:proofErr w:type="gramStart"/>
+      <w:r>
+        <w:rPr>
+          <w:rStyle w:val="hljs-keyword"/>
+        </w:rPr>
+        <w:t>private</w:t>
+      </w:r>
+      <w:proofErr w:type="gramEnd"/>
+      <w:r>
+        <w:rPr>
+          <w:rStyle w:val="HTMLCode"/>
+        </w:rPr>
+        <w:t xml:space="preserve"> String password; </w:t>
+      </w:r>
+      <w:r>
+        <w:rPr>
+          <w:rStyle w:val="hljs-comment"/>
+          <w:rFonts w:eastAsiaTheme="majorEastAsia"/>
+        </w:rPr>
+        <w:t>// ⚠️ should NOT be sent in API response</w:t>
+      </w:r>
+    </w:p>
+    <w:p>
+      <w:pPr>
+        <w:pStyle w:val="HTMLPreformatted"/>
+        <w:rPr>
+          <w:rStyle w:val="HTMLCode"/>
+        </w:rPr>
+      </w:pPr>
+      <w:r>
+        <w:rPr>
+          <w:rStyle w:val="HTMLCode"/>
+        </w:rPr>
+        <w:t>}</w:t>
+      </w:r>
+    </w:p>
+    <w:p>
+      <w:pPr>
+        <w:pStyle w:val="NormalWeb"/>
+      </w:pPr>
+      <w:r>
+        <w:t xml:space="preserve">If you send this </w:t>
+      </w:r>
+      <w:r>
+        <w:rPr>
+          <w:rStyle w:val="HTMLCode"/>
+        </w:rPr>
+        <w:t>User</w:t>
+      </w:r>
+      <w:r>
+        <w:t xml:space="preserve"> entity directly, you'll accidentally leak the password.</w:t>
+      </w:r>
+    </w:p>
+    <w:p>
+      <w:r>
+        <w:pict>
+          <v:rect id="_x0000_i1031" style="width:0;height:1.5pt" o:hralign="center" o:hrstd="t" o:hr="t" fillcolor="#a0a0a0" stroked="f"/>
+        </w:pict>
+      </w:r>
+    </w:p>
+    <w:p>
+      <w:pPr>
+        <w:pStyle w:val="Heading3"/>
+      </w:pPr>
+      <w:r>
+        <w:t xml:space="preserve">2. </w:t>
+      </w:r>
+      <w:r>
+        <w:rPr>
+          <w:rStyle w:val="Strong"/>
+          <w:b/>
+          <w:bCs/>
+        </w:rPr>
+        <w:t>Tightly couples API with database structure</w:t>
+      </w:r>
+    </w:p>
+    <w:p>
+      <w:pPr>
+        <w:pStyle w:val="NormalWeb"/>
+      </w:pPr>
+      <w:r>
+        <w:t xml:space="preserve">Entities represent your </w:t>
+      </w:r>
+      <w:r>
+        <w:rPr>
+          <w:rStyle w:val="Strong"/>
+        </w:rPr>
+        <w:t>database schema</w:t>
+      </w:r>
+      <w:r>
+        <w:t>. If you send them directly:</w:t>
+      </w:r>
+    </w:p>
+    <w:p>
+      <w:pPr>
+        <w:pStyle w:val="NormalWeb"/>
+        <w:numPr>
+          <w:ilvl w:val="0"/>
+          <w:numId w:val="4"/>
+        </w:numPr>
+      </w:pPr>
+      <w:r>
+        <w:t xml:space="preserve">A small DB change (e.g., renaming a column) </w:t>
+      </w:r>
+      <w:r>
+        <w:rPr>
+          <w:rStyle w:val="Strong"/>
+        </w:rPr>
+        <w:t>breaks your frontend</w:t>
+      </w:r>
+    </w:p>
+    <w:p>
+      <w:pPr>
+        <w:pStyle w:val="NormalWeb"/>
+        <w:numPr>
+          <w:ilvl w:val="0"/>
+          <w:numId w:val="4"/>
+        </w:numPr>
+      </w:pPr>
+      <w:r>
+        <w:t>You lose flexibility to evolve the database separately from the API</w:t>
+      </w:r>
+    </w:p>
+    <w:p>
+      <w:pPr>
+        <w:pStyle w:val="NormalWeb"/>
+      </w:pPr>
+      <w:r>
+        <w:t xml:space="preserve">DTOs </w:t>
+      </w:r>
+      <w:r>
+        <w:rPr>
+          <w:rStyle w:val="Strong"/>
+        </w:rPr>
+        <w:t>decouple</w:t>
+      </w:r>
+      <w:r>
+        <w:t xml:space="preserve"> the internal model from the external contract.</w:t>
+      </w:r>
+    </w:p>
+    <w:p>
+      <w:r>
+        <w:pict>
+          <v:rect id="_x0000_i1032" style="width:0;height:1.5pt" o:hralign="center" o:hrstd="t" o:hr="t" fillcolor="#a0a0a0" stroked="f"/>
+        </w:pict>
+      </w:r>
+    </w:p>
+    <w:p>
+      <w:pPr>
+        <w:pStyle w:val="Heading3"/>
+      </w:pPr>
+      <w:r>
+        <w:t xml:space="preserve">3. </w:t>
+      </w:r>
+      <w:r>
+        <w:rPr>
+          <w:rStyle w:val="Strong"/>
+          <w:b/>
+          <w:bCs/>
+        </w:rPr>
+        <w:t>You may want to send partial/custom data</w:t>
+      </w:r>
+    </w:p>
+    <w:p>
+      <w:pPr>
+        <w:pStyle w:val="NormalWeb"/>
+      </w:pPr>
+      <w:r>
+        <w:t>You often want to send only a subset or a combination of fields:</w:t>
+      </w:r>
+    </w:p>
+    <w:p>
+      <w:pPr>
+        <w:pStyle w:val="HTMLPreformatted"/>
+      </w:pPr>
+      <w:proofErr w:type="gramStart"/>
+      <w:r>
+        <w:t>java</w:t>
+      </w:r>
+      <w:proofErr w:type="gramEnd"/>
+    </w:p>
+    <w:p>
+      <w:pPr>
+        <w:pStyle w:val="HTMLPreformatted"/>
+      </w:pPr>
+      <w:proofErr w:type="spellStart"/>
+      <w:r>
+        <w:t>CopyEdit</w:t>
+      </w:r>
+      <w:proofErr w:type="spellEnd"/>
+    </w:p>
+    <w:p>
+      <w:pPr>
+        <w:pStyle w:val="HTMLPreformatted"/>
+        <w:rPr>
+          <w:rStyle w:val="HTMLCode"/>
+        </w:rPr>
+      </w:pPr>
+      <w:r>
+        <w:rPr>
+          <w:rStyle w:val="hljs-comment"/>
+          <w:rFonts w:eastAsiaTheme="majorEastAsia"/>
+        </w:rPr>
+        <w:t>// DTO combining fields from multiple entities</w:t>
+      </w:r>
+    </w:p>
+    <w:p>
+      <w:pPr>
+        <w:pStyle w:val="HTMLPreformatted"/>
+        <w:rPr>
+          <w:rStyle w:val="HTMLCode"/>
+        </w:rPr>
+      </w:pPr>
+      <w:proofErr w:type="gramStart"/>
+      <w:r>
+        <w:rPr>
+          <w:rStyle w:val="hljs-keyword"/>
+        </w:rPr>
+        <w:t>public</w:t>
+      </w:r>
+      <w:proofErr w:type="gramEnd"/>
+      <w:r>
+        <w:rPr>
+          <w:rStyle w:val="HTMLCode"/>
+        </w:rPr>
+        <w:t xml:space="preserve"> </w:t>
+      </w:r>
+      <w:r>
+        <w:rPr>
+          <w:rStyle w:val="hljs-keyword"/>
+        </w:rPr>
+        <w:t>class</w:t>
+      </w:r>
+      <w:r>
+        <w:rPr>
+          <w:rStyle w:val="HTMLCode"/>
+        </w:rPr>
+        <w:t xml:space="preserve"> </w:t>
+      </w:r>
+      <w:proofErr w:type="spellStart"/>
+      <w:r>
+        <w:rPr>
+          <w:rStyle w:val="hljs-title"/>
+        </w:rPr>
+        <w:t>OrderSummaryDTO</w:t>
+      </w:r>
+      <w:proofErr w:type="spellEnd"/>
+      <w:r>
+        <w:rPr>
+          <w:rStyle w:val="HTMLCode"/>
+        </w:rPr>
+        <w:t xml:space="preserve"> {</w:t>
+      </w:r>
+    </w:p>
+    <w:p>
+      <w:pPr>
+        <w:pStyle w:val="HTMLPreformatted"/>
+        <w:rPr>
+          <w:rStyle w:val="HTMLCode"/>
+        </w:rPr>
+      </w:pPr>
+      <w:r>
+        <w:rPr>
+          <w:rStyle w:val="HTMLCode"/>
+        </w:rPr>
+        <w:t xml:space="preserve">    </w:t>
+      </w:r>
+      <w:proofErr w:type="gramStart"/>
+      <w:r>
+        <w:rPr>
+          <w:rStyle w:val="hljs-keyword"/>
+        </w:rPr>
+        <w:t>private</w:t>
+      </w:r>
+      <w:proofErr w:type="gramEnd"/>
+      <w:r>
+        <w:rPr>
+          <w:rStyle w:val="HTMLCode"/>
+        </w:rPr>
+        <w:t xml:space="preserve"> Long </w:t>
+      </w:r>
+      <w:proofErr w:type="spellStart"/>
+      <w:r>
+        <w:rPr>
+          <w:rStyle w:val="HTMLCode"/>
+        </w:rPr>
+        <w:t>orderId</w:t>
+      </w:r>
+      <w:proofErr w:type="spellEnd"/>
+      <w:r>
+        <w:rPr>
+          <w:rStyle w:val="HTMLCode"/>
+        </w:rPr>
+        <w:t>;</w:t>
+      </w:r>
+    </w:p>
+    <w:p>
+      <w:pPr>
+        <w:pStyle w:val="HTMLPreformatted"/>
+        <w:rPr>
+          <w:rStyle w:val="HTMLCode"/>
+        </w:rPr>
+      </w:pPr>
+      <w:r>
+        <w:rPr>
+          <w:rStyle w:val="HTMLCode"/>
+        </w:rPr>
+        <w:t xml:space="preserve">    </w:t>
+      </w:r>
+      <w:proofErr w:type="gramStart"/>
+      <w:r>
+        <w:rPr>
+          <w:rStyle w:val="hljs-keyword"/>
+        </w:rPr>
+        <w:t>private</w:t>
+      </w:r>
+      <w:proofErr w:type="gramEnd"/>
+      <w:r>
+        <w:rPr>
+          <w:rStyle w:val="HTMLCode"/>
+        </w:rPr>
+        <w:t xml:space="preserve"> String </w:t>
+      </w:r>
+      <w:proofErr w:type="spellStart"/>
+      <w:r>
+        <w:rPr>
+          <w:rStyle w:val="HTMLCode"/>
+        </w:rPr>
+        <w:t>customerName</w:t>
+      </w:r>
+      <w:proofErr w:type="spellEnd"/>
+      <w:r>
+        <w:rPr>
+          <w:rStyle w:val="HTMLCode"/>
+        </w:rPr>
+        <w:t>;</w:t>
+      </w:r>
+    </w:p>
+    <w:p>
+      <w:pPr>
+        <w:pStyle w:val="HTMLPreformatted"/>
+        <w:rPr>
+          <w:rStyle w:val="HTMLCode"/>
+        </w:rPr>
+      </w:pPr>
+      <w:r>
+        <w:rPr>
+          <w:rStyle w:val="HTMLCode"/>
+        </w:rPr>
+        <w:t xml:space="preserve">    </w:t>
+      </w:r>
+      <w:proofErr w:type="gramStart"/>
+      <w:r>
+        <w:rPr>
+          <w:rStyle w:val="hljs-keyword"/>
+        </w:rPr>
+        <w:t>private</w:t>
+      </w:r>
+      <w:proofErr w:type="gramEnd"/>
+      <w:r>
+        <w:rPr>
+          <w:rStyle w:val="HTMLCode"/>
+        </w:rPr>
+        <w:t xml:space="preserve"> String </w:t>
+      </w:r>
+      <w:proofErr w:type="spellStart"/>
+      <w:r>
+        <w:rPr>
+          <w:rStyle w:val="HTMLCode"/>
+        </w:rPr>
+        <w:t>productTitle</w:t>
+      </w:r>
+      <w:proofErr w:type="spellEnd"/>
+      <w:r>
+        <w:rPr>
+          <w:rStyle w:val="HTMLCode"/>
+        </w:rPr>
+        <w:t>;</w:t>
+      </w:r>
+    </w:p>
+    <w:p>
+      <w:pPr>
+        <w:pStyle w:val="HTMLPreformatted"/>
+        <w:rPr>
+          <w:rStyle w:val="HTMLCode"/>
+        </w:rPr>
+      </w:pPr>
+      <w:r>
+        <w:rPr>
+          <w:rStyle w:val="HTMLCode"/>
+        </w:rPr>
+        <w:t>}</w:t>
+      </w:r>
+    </w:p>
+    <w:p>
+      <w:pPr>
+        <w:pStyle w:val="NormalWeb"/>
+      </w:pPr>
+      <w:r>
+        <w:t xml:space="preserve">This avoids exposing full </w:t>
+      </w:r>
+      <w:r>
+        <w:rPr>
+          <w:rStyle w:val="HTMLCode"/>
+        </w:rPr>
+        <w:t>Order</w:t>
+      </w:r>
+      <w:r>
+        <w:t xml:space="preserve">, </w:t>
+      </w:r>
+      <w:r>
+        <w:rPr>
+          <w:rStyle w:val="HTMLCode"/>
+        </w:rPr>
+        <w:t>Customer</w:t>
+      </w:r>
+      <w:r>
+        <w:t xml:space="preserve">, and </w:t>
+      </w:r>
+      <w:r>
+        <w:rPr>
+          <w:rStyle w:val="HTMLCode"/>
+        </w:rPr>
+        <w:t>Product</w:t>
+      </w:r>
+      <w:r>
+        <w:t xml:space="preserve"> entities.</w:t>
+      </w:r>
+    </w:p>
+    <w:p>
+      <w:r>
+        <w:pict>
+          <v:rect id="_x0000_i1033" style="width:0;height:1.5pt" o:hralign="center" o:hrstd="t" o:hr="t" fillcolor="#a0a0a0" stroked="f"/>
+        </w:pict>
+      </w:r>
+    </w:p>
+    <w:p>
+      <w:pPr>
+        <w:pStyle w:val="Heading3"/>
+      </w:pPr>
+      <w:r>
+        <w:lastRenderedPageBreak/>
+        <w:t xml:space="preserve">4. </w:t>
+      </w:r>
+      <w:r>
+        <w:rPr>
+          <w:rStyle w:val="Strong"/>
+          <w:b/>
+          <w:bCs/>
+        </w:rPr>
+        <w:t>Entities may have relationships that cause infinite recursion</w:t>
+      </w:r>
+    </w:p>
+    <w:p>
+      <w:pPr>
+        <w:pStyle w:val="NormalWeb"/>
+      </w:pPr>
+      <w:r>
+        <w:t>For example, with bidirectional mappings:</w:t>
+      </w:r>
+    </w:p>
+    <w:p>
+      <w:pPr>
+        <w:pStyle w:val="HTMLPreformatted"/>
+      </w:pPr>
+      <w:proofErr w:type="gramStart"/>
+      <w:r>
+        <w:t>java</w:t>
+      </w:r>
+      <w:proofErr w:type="gramEnd"/>
+    </w:p>
+    <w:p>
+      <w:pPr>
+        <w:pStyle w:val="HTMLPreformatted"/>
+      </w:pPr>
+      <w:proofErr w:type="spellStart"/>
+      <w:r>
+        <w:t>CopyEdit</w:t>
+      </w:r>
+      <w:proofErr w:type="spellEnd"/>
+    </w:p>
+    <w:p>
+      <w:pPr>
+        <w:pStyle w:val="HTMLPreformatted"/>
+        <w:rPr>
+          <w:rStyle w:val="HTMLCode"/>
+        </w:rPr>
+      </w:pPr>
+      <w:proofErr w:type="gramStart"/>
+      <w:r>
+        <w:rPr>
+          <w:rStyle w:val="hljs-keyword"/>
+        </w:rPr>
+        <w:t>class</w:t>
+      </w:r>
+      <w:proofErr w:type="gramEnd"/>
+      <w:r>
+        <w:rPr>
+          <w:rStyle w:val="HTMLCode"/>
+        </w:rPr>
+        <w:t xml:space="preserve"> </w:t>
+      </w:r>
+      <w:r>
+        <w:rPr>
+          <w:rStyle w:val="hljs-title"/>
+        </w:rPr>
+        <w:t>Department</w:t>
+      </w:r>
+      <w:r>
+        <w:rPr>
+          <w:rStyle w:val="HTMLCode"/>
+        </w:rPr>
+        <w:t xml:space="preserve"> {</w:t>
+      </w:r>
+    </w:p>
+    <w:p>
+      <w:pPr>
+        <w:pStyle w:val="HTMLPreformatted"/>
+        <w:rPr>
+          <w:rStyle w:val="HTMLCode"/>
+        </w:rPr>
+      </w:pPr>
+      <w:r>
+        <w:rPr>
+          <w:rStyle w:val="HTMLCode"/>
+        </w:rPr>
+        <w:t xml:space="preserve">    List&lt;Employee&gt; employees;</w:t>
+      </w:r>
+    </w:p>
+    <w:p>
+      <w:pPr>
+        <w:pStyle w:val="HTMLPreformatted"/>
+        <w:rPr>
+          <w:rStyle w:val="HTMLCode"/>
+        </w:rPr>
+      </w:pPr>
+      <w:r>
+        <w:rPr>
+          <w:rStyle w:val="HTMLCode"/>
+        </w:rPr>
+        <w:t>}</w:t>
+      </w:r>
+    </w:p>
+    <w:p>
+      <w:pPr>
+        <w:pStyle w:val="HTMLPreformatted"/>
+        <w:rPr>
+          <w:rStyle w:val="HTMLCode"/>
+        </w:rPr>
+      </w:pPr>
+    </w:p>
+    <w:p>
+      <w:pPr>
+        <w:pStyle w:val="HTMLPreformatted"/>
+        <w:rPr>
+          <w:rStyle w:val="HTMLCode"/>
+        </w:rPr>
+      </w:pPr>
+      <w:proofErr w:type="gramStart"/>
+      <w:r>
+        <w:rPr>
+          <w:rStyle w:val="hljs-keyword"/>
+        </w:rPr>
+        <w:t>class</w:t>
+      </w:r>
+      <w:proofErr w:type="gramEnd"/>
+      <w:r>
+        <w:rPr>
+          <w:rStyle w:val="HTMLCode"/>
+        </w:rPr>
+        <w:t xml:space="preserve"> </w:t>
+      </w:r>
+      <w:r>
+        <w:rPr>
+          <w:rStyle w:val="hljs-title"/>
+        </w:rPr>
+        <w:t>Employee</w:t>
+      </w:r>
+      <w:r>
+        <w:rPr>
+          <w:rStyle w:val="HTMLCode"/>
+        </w:rPr>
+        <w:t xml:space="preserve"> {</w:t>
+      </w:r>
+    </w:p>
+    <w:p>
+      <w:pPr>
+        <w:pStyle w:val="HTMLPreformatted"/>
+        <w:rPr>
+          <w:rStyle w:val="HTMLCode"/>
+        </w:rPr>
+      </w:pPr>
+      <w:r>
+        <w:rPr>
+          <w:rStyle w:val="HTMLCode"/>
+        </w:rPr>
+        <w:t xml:space="preserve">    Department </w:t>
+      </w:r>
+      <w:proofErr w:type="spellStart"/>
+      <w:r>
+        <w:rPr>
+          <w:rStyle w:val="HTMLCode"/>
+        </w:rPr>
+        <w:t>department</w:t>
+      </w:r>
+      <w:proofErr w:type="spellEnd"/>
+      <w:r>
+        <w:rPr>
+          <w:rStyle w:val="HTMLCode"/>
+        </w:rPr>
+        <w:t>;</w:t>
+      </w:r>
+    </w:p>
+    <w:p>
+      <w:pPr>
+        <w:pStyle w:val="HTMLPreformatted"/>
+        <w:rPr>
+          <w:rStyle w:val="HTMLCode"/>
+        </w:rPr>
+      </w:pPr>
+      <w:r>
+        <w:rPr>
+          <w:rStyle w:val="HTMLCode"/>
+        </w:rPr>
+        <w:t>}</w:t>
+      </w:r>
+    </w:p>
+    <w:p>
+      <w:pPr>
+        <w:pStyle w:val="NormalWeb"/>
+      </w:pPr>
+      <w:r>
+        <w:t xml:space="preserve">Serializing this to JSON directly can cause </w:t>
+      </w:r>
+      <w:r>
+        <w:rPr>
+          <w:rStyle w:val="Strong"/>
+        </w:rPr>
+        <w:t>stack overflow</w:t>
+      </w:r>
+      <w:r>
+        <w:t xml:space="preserve"> or </w:t>
+      </w:r>
+      <w:r>
+        <w:rPr>
+          <w:rStyle w:val="Strong"/>
+        </w:rPr>
+        <w:t>circular reference errors</w:t>
+      </w:r>
+      <w:r>
+        <w:t>.</w:t>
+      </w:r>
+    </w:p>
+    <w:p>
+      <w:pPr>
+        <w:pStyle w:val="NormalWeb"/>
+      </w:pPr>
+      <w:r>
+        <w:t xml:space="preserve">DTOs avoid this by </w:t>
+      </w:r>
+      <w:r>
+        <w:rPr>
+          <w:rStyle w:val="Strong"/>
+        </w:rPr>
+        <w:t>breaking the loop</w:t>
+      </w:r>
+      <w:r>
+        <w:t>.</w:t>
+      </w:r>
+    </w:p>
+    <w:p>
+      <w:r>
+        <w:pict>
+          <v:rect id="_x0000_i1034" style="width:0;height:1.5pt" o:hralign="center" o:hrstd="t" o:hr="t" fillcolor="#a0a0a0" stroked="f"/>
+        </w:pict>
+      </w:r>
+    </w:p>
+    <w:p>
+      <w:pPr>
+        <w:pStyle w:val="Heading3"/>
+      </w:pPr>
+      <w:r>
+        <w:t xml:space="preserve">5. </w:t>
+      </w:r>
+      <w:r>
+        <w:rPr>
+          <w:rStyle w:val="Strong"/>
+          <w:b/>
+          <w:bCs/>
+        </w:rPr>
+        <w:t>DTOs make validation cleaner</w:t>
+      </w:r>
+    </w:p>
+    <w:p>
+      <w:pPr>
+        <w:pStyle w:val="NormalWeb"/>
+      </w:pPr>
+      <w:r>
+        <w:t>You can add input validation directly to a request DTO:</w:t>
+      </w:r>
+    </w:p>
+    <w:p>
+      <w:pPr>
+        <w:pStyle w:val="HTMLPreformatted"/>
+      </w:pPr>
+      <w:proofErr w:type="gramStart"/>
+      <w:r>
+        <w:t>java</w:t>
+      </w:r>
+      <w:proofErr w:type="gramEnd"/>
+    </w:p>
+    <w:p>
+      <w:pPr>
+        <w:pStyle w:val="HTMLPreformatted"/>
+      </w:pPr>
+      <w:proofErr w:type="spellStart"/>
+      <w:r>
+        <w:t>CopyEdit</w:t>
+      </w:r>
+      <w:proofErr w:type="spellEnd"/>
+    </w:p>
+    <w:p>
+      <w:pPr>
+        <w:pStyle w:val="HTMLPreformatted"/>
+        <w:rPr>
+          <w:rStyle w:val="HTMLCode"/>
+        </w:rPr>
+      </w:pPr>
+      <w:proofErr w:type="gramStart"/>
+      <w:r>
+        <w:rPr>
+          <w:rStyle w:val="hljs-keyword"/>
+        </w:rPr>
+        <w:t>public</w:t>
+      </w:r>
+      <w:proofErr w:type="gramEnd"/>
+      <w:r>
+        <w:rPr>
+          <w:rStyle w:val="HTMLCode"/>
+        </w:rPr>
+        <w:t xml:space="preserve"> </w:t>
+      </w:r>
+      <w:r>
+        <w:rPr>
+          <w:rStyle w:val="hljs-keyword"/>
+        </w:rPr>
+        <w:t>class</w:t>
+      </w:r>
+      <w:r>
+        <w:rPr>
+          <w:rStyle w:val="HTMLCode"/>
+        </w:rPr>
+        <w:t xml:space="preserve"> </w:t>
+      </w:r>
+      <w:proofErr w:type="spellStart"/>
+      <w:r>
+        <w:rPr>
+          <w:rStyle w:val="hljs-title"/>
+        </w:rPr>
+        <w:t>CreateUserRequest</w:t>
+      </w:r>
+      <w:proofErr w:type="spellEnd"/>
+      <w:r>
+        <w:rPr>
+          <w:rStyle w:val="HTMLCode"/>
+        </w:rPr>
+        <w:t xml:space="preserve"> {</w:t>
+      </w:r>
+    </w:p>
+    <w:p>
+      <w:pPr>
+        <w:pStyle w:val="HTMLPreformatted"/>
+        <w:rPr>
+          <w:rStyle w:val="HTMLCode"/>
+        </w:rPr>
+      </w:pPr>
+      <w:r>
+        <w:rPr>
+          <w:rStyle w:val="HTMLCode"/>
+        </w:rPr>
+        <w:t xml:space="preserve">    </w:t>
+      </w:r>
+      <w:r>
+        <w:rPr>
+          <w:rStyle w:val="hljs-meta"/>
+        </w:rPr>
+        <w:t>@</w:t>
+      </w:r>
+      <w:proofErr w:type="spellStart"/>
+      <w:r>
+        <w:rPr>
+          <w:rStyle w:val="hljs-meta"/>
+        </w:rPr>
+        <w:t>NotBlank</w:t>
+      </w:r>
+      <w:proofErr w:type="spellEnd"/>
+      <w:r>
+        <w:rPr>
+          <w:rStyle w:val="HTMLCode"/>
+        </w:rPr>
+        <w:t xml:space="preserve"> </w:t>
+      </w:r>
+      <w:r>
+        <w:rPr>
+          <w:rStyle w:val="hljs-keyword"/>
+        </w:rPr>
+        <w:t>private</w:t>
+      </w:r>
+      <w:r>
+        <w:rPr>
+          <w:rStyle w:val="HTMLCode"/>
+        </w:rPr>
+        <w:t xml:space="preserve"> String name;</w:t>
+      </w:r>
+    </w:p>
+    <w:p>
+      <w:pPr>
+        <w:pStyle w:val="HTMLPreformatted"/>
+        <w:rPr>
+          <w:rStyle w:val="HTMLCode"/>
+        </w:rPr>
+      </w:pPr>
+      <w:r>
+        <w:rPr>
+          <w:rStyle w:val="HTMLCode"/>
+        </w:rPr>
+        <w:t xml:space="preserve">    </w:t>
+      </w:r>
+      <w:r>
+        <w:rPr>
+          <w:rStyle w:val="hljs-meta"/>
+        </w:rPr>
+        <w:t>@Email</w:t>
+      </w:r>
+      <w:r>
+        <w:rPr>
+          <w:rStyle w:val="HTMLCode"/>
+        </w:rPr>
+        <w:t xml:space="preserve"> </w:t>
+      </w:r>
+      <w:r>
+        <w:rPr>
+          <w:rStyle w:val="hljs-keyword"/>
+        </w:rPr>
+        <w:t>private</w:t>
+      </w:r>
+      <w:r>
+        <w:rPr>
+          <w:rStyle w:val="HTMLCode"/>
+        </w:rPr>
+        <w:t xml:space="preserve"> String email;</w:t>
+      </w:r>
+    </w:p>
+    <w:p>
+      <w:pPr>
+        <w:pStyle w:val="HTMLPreformatted"/>
+        <w:rPr>
+          <w:rStyle w:val="HTMLCode"/>
+        </w:rPr>
+      </w:pPr>
+      <w:r>
+        <w:rPr>
+          <w:rStyle w:val="HTMLCode"/>
+        </w:rPr>
+        <w:t>}</w:t>
+      </w:r>
+    </w:p>
+    <w:p>
+      <w:pPr>
+        <w:pStyle w:val="NormalWeb"/>
+      </w:pPr>
+      <w:r>
+        <w:t>This is cleaner than adding validation to your database entity.</w:t>
+      </w:r>
+    </w:p>
+    <w:p>
+      <w:r>
+        <w:pict>
+          <v:rect id="_x0000_i1035" style="width:0;height:1.5pt" o:hralign="center" o:hrstd="t" o:hr="t" fillcolor="#a0a0a0" stroked="f"/>
+        </w:pict>
+      </w:r>
+    </w:p>
+    <w:p>
+      <w:pPr>
+        <w:pStyle w:val="Heading2"/>
+      </w:pPr>
+      <w:r>
+        <w:t>✅ Summary: When to Use DTOs</w:t>
+      </w:r>
+    </w:p>
+    <w:tbl>
+      <w:tblPr>
+        <w:tblW w:w="0" w:type="auto"/>
+        <w:tblCellSpacing w:w="15" w:type="dxa"/>
+        <w:tblCellMar>
+          <w:top w:w="15" w:type="dxa"/>
+          <w:left w:w="15" w:type="dxa"/>
+          <w:bottom w:w="15" w:type="dxa"/>
+          <w:right w:w="15" w:type="dxa"/>
+        </w:tblCellMar>
+        <w:tblLook w:val="04A0" w:firstRow="1" w:lastRow="0" w:firstColumn="1" w:lastColumn="0" w:noHBand="0" w:noVBand="1"/>
+      </w:tblPr>
+      <w:tblGrid>
+        <w:gridCol w:w="1888"/>
+        <w:gridCol w:w="4993"/>
+      </w:tblGrid>
+      <w:tr>
+        <w:trPr>
+          <w:tblHeader/>
+          <w:tblCellSpacing w:w="15" w:type="dxa"/>
+        </w:trPr>
+        <w:tc>
+          <w:tcPr>
+            <w:tcW w:w="0" w:type="auto"/>
+            <w:vAlign w:val="center"/>
+            <w:hideMark/>
+          </w:tcPr>
+          <w:p>
+            <w:pPr>
+              <w:jc w:val="center"/>
+              <w:rPr>
+                <w:b/>
+                <w:bCs/>
+                <w:sz w:val="24"/>
+                <w:szCs w:val="24"/>
+              </w:rPr>
+            </w:pPr>
+            <w:r>
+              <w:rPr>
+                <w:b/>
+                <w:bCs/>
+              </w:rPr>
+              <w:t>Reason</w:t>
+            </w:r>
+          </w:p>
+        </w:tc>
+        <w:tc>
+          <w:tcPr>
+            <w:tcW w:w="0" w:type="auto"/>
+            <w:vAlign w:val="center"/>
+            <w:hideMark/>
+          </w:tcPr>
+          <w:p>
+            <w:pPr>
+              <w:jc w:val="center"/>
+              <w:rPr>
+                <w:b/>
+                <w:bCs/>
+                <w:sz w:val="24"/>
+                <w:szCs w:val="24"/>
+              </w:rPr>
+            </w:pPr>
+            <w:r>
+              <w:rPr>
+                <w:b/>
+                <w:bCs/>
+              </w:rPr>
+              <w:t>Description</w:t>
+            </w:r>
+          </w:p>
+        </w:tc>
+      </w:tr>
+      <w:tr>
+        <w:trPr>
+          <w:tblCellSpacing w:w="15" w:type="dxa"/>
+        </w:trPr>
+        <w:tc>
+          <w:tcPr>
+            <w:tcW w:w="0" w:type="auto"/>
+            <w:vAlign w:val="center"/>
+            <w:hideMark/>
+          </w:tcPr>
+          <w:p>
+            <w:pPr>
+              <w:rPr>
+                <w:sz w:val="24"/>
+                <w:szCs w:val="24"/>
+              </w:rPr>
+            </w:pPr>
+            <w:r>
+              <w:rPr>
+                <w:rFonts w:ascii="Times New Roman" w:hAnsi="Times New Roman" w:cs="Times New Roman"/>
+              </w:rPr>
+              <w:t>✅</w:t>
+            </w:r>
+            <w:r>
+              <w:t xml:space="preserve"> Security</w:t>
+            </w:r>
+          </w:p>
+        </w:tc>
+        <w:tc>
+          <w:tcPr>
+            <w:tcW w:w="0" w:type="auto"/>
+            <w:vAlign w:val="center"/>
+            <w:hideMark/>
+          </w:tcPr>
+          <w:p>
+            <w:pPr>
+              <w:rPr>
+                <w:sz w:val="24"/>
+                <w:szCs w:val="24"/>
+              </w:rPr>
+            </w:pPr>
+            <w:r>
+              <w:t>Prevent leaking sensitive fields (e.g., password, tokens)</w:t>
+            </w:r>
+          </w:p>
+        </w:tc>
+      </w:tr>
+      <w:tr>
+        <w:trPr>
+          <w:tblCellSpacing w:w="15" w:type="dxa"/>
+        </w:trPr>
+        <w:tc>
+          <w:tcPr>
+            <w:tcW w:w="0" w:type="auto"/>
+            <w:vAlign w:val="center"/>
+            <w:hideMark/>
+          </w:tcPr>
+          <w:p>
+            <w:pPr>
+              <w:rPr>
+                <w:sz w:val="24"/>
+                <w:szCs w:val="24"/>
+              </w:rPr>
+            </w:pPr>
+            <w:r>
+              <w:rPr>
+                <w:rFonts w:ascii="Times New Roman" w:hAnsi="Times New Roman" w:cs="Times New Roman"/>
+              </w:rPr>
+              <w:t>✅</w:t>
+            </w:r>
+            <w:r>
+              <w:t xml:space="preserve"> Flexibility</w:t>
+            </w:r>
+          </w:p>
+        </w:tc>
+        <w:tc>
+          <w:tcPr>
+            <w:tcW w:w="0" w:type="auto"/>
+            <w:vAlign w:val="center"/>
+            <w:hideMark/>
+          </w:tcPr>
+          <w:p>
+            <w:pPr>
+              <w:rPr>
+                <w:sz w:val="24"/>
+                <w:szCs w:val="24"/>
+              </w:rPr>
+            </w:pPr>
+            <w:r>
+              <w:t>Allows API to evolve separately from DB</w:t>
+            </w:r>
+          </w:p>
+        </w:tc>
+      </w:tr>
+      <w:tr>
+        <w:trPr>
+          <w:tblCellSpacing w:w="15" w:type="dxa"/>
+        </w:trPr>
+        <w:tc>
+          <w:tcPr>
+            <w:tcW w:w="0" w:type="auto"/>
+            <w:vAlign w:val="center"/>
+            <w:hideMark/>
+          </w:tcPr>
+          <w:p>
+            <w:pPr>
+              <w:rPr>
+                <w:sz w:val="24"/>
+                <w:szCs w:val="24"/>
+              </w:rPr>
+            </w:pPr>
+            <w:r>
+              <w:rPr>
+                <w:rFonts w:ascii="Times New Roman" w:hAnsi="Times New Roman" w:cs="Times New Roman"/>
+              </w:rPr>
+              <w:t>✅</w:t>
+            </w:r>
+            <w:r>
+              <w:t xml:space="preserve"> Custom Response</w:t>
+            </w:r>
+          </w:p>
+        </w:tc>
+        <w:tc>
+          <w:tcPr>
+            <w:tcW w:w="0" w:type="auto"/>
+            <w:vAlign w:val="center"/>
+            <w:hideMark/>
+          </w:tcPr>
+          <w:p>
+            <w:pPr>
+              <w:rPr>
+                <w:sz w:val="24"/>
+                <w:szCs w:val="24"/>
+              </w:rPr>
+            </w:pPr>
+            <w:r>
+              <w:t>Create lightweight or combined views</w:t>
+            </w:r>
+          </w:p>
+        </w:tc>
+      </w:tr>
+      <w:tr>
+        <w:trPr>
+          <w:tblCellSpacing w:w="15" w:type="dxa"/>
+        </w:trPr>
+        <w:tc>
+          <w:tcPr>
+            <w:tcW w:w="0" w:type="auto"/>
+            <w:vAlign w:val="center"/>
+            <w:hideMark/>
+          </w:tcPr>
+          <w:p>
+            <w:pPr>
+              <w:rPr>
+                <w:sz w:val="24"/>
+                <w:szCs w:val="24"/>
+              </w:rPr>
+            </w:pPr>
+            <w:r>
+              <w:rPr>
+                <w:rFonts w:ascii="Times New Roman" w:hAnsi="Times New Roman" w:cs="Times New Roman"/>
+              </w:rPr>
+              <w:t>✅</w:t>
+            </w:r>
+            <w:r>
+              <w:t xml:space="preserve"> Validation</w:t>
+            </w:r>
+          </w:p>
+        </w:tc>
+        <w:tc>
+          <w:tcPr>
+            <w:tcW w:w="0" w:type="auto"/>
+            <w:vAlign w:val="center"/>
+            <w:hideMark/>
+          </w:tcPr>
+          <w:p>
+            <w:pPr>
+              <w:rPr>
+                <w:sz w:val="24"/>
+                <w:szCs w:val="24"/>
+              </w:rPr>
+            </w:pPr>
+            <w:r>
+              <w:t xml:space="preserve">Use </w:t>
+            </w:r>
+            <w:r>
+              <w:rPr>
+                <w:rStyle w:val="HTMLCode"/>
+                <w:rFonts w:eastAsiaTheme="minorHAnsi"/>
+              </w:rPr>
+              <w:t>@Valid</w:t>
+            </w:r>
+            <w:r>
+              <w:t xml:space="preserve"> with DTOs for input checks</w:t>
+            </w:r>
+          </w:p>
+        </w:tc>
+      </w:tr>
+      <w:tr>
+        <w:trPr>
+          <w:tblCellSpacing w:w="15" w:type="dxa"/>
+        </w:trPr>
+        <w:tc>
+          <w:tcPr>
+            <w:tcW w:w="0" w:type="auto"/>
+            <w:vAlign w:val="center"/>
+            <w:hideMark/>
+          </w:tcPr>
+          <w:p>
+            <w:pPr>
+              <w:rPr>
+                <w:sz w:val="24"/>
+                <w:szCs w:val="24"/>
+              </w:rPr>
+            </w:pPr>
+            <w:r>
+              <w:rPr>
+                <w:rFonts w:ascii="Times New Roman" w:hAnsi="Times New Roman" w:cs="Times New Roman"/>
+              </w:rPr>
+              <w:t>✅</w:t>
+            </w:r>
+            <w:r>
+              <w:t xml:space="preserve"> Avoid recursion</w:t>
+            </w:r>
+          </w:p>
+        </w:tc>
+        <w:tc>
+          <w:tcPr>
+            <w:tcW w:w="0" w:type="auto"/>
+            <w:vAlign w:val="center"/>
+            <w:hideMark/>
+          </w:tcPr>
+          <w:p>
+            <w:pPr>
+              <w:rPr>
+                <w:sz w:val="24"/>
+                <w:szCs w:val="24"/>
+              </w:rPr>
+            </w:pPr>
+            <w:r>
+              <w:t>No more circular relationship issues</w:t>
+            </w:r>
+          </w:p>
+        </w:tc>
+      </w:tr>
+    </w:tbl>
+    <w:p>
+      <w:r>
+        <w:pict>
+          <v:rect id="_x0000_i1036" style="width:0;height:1.5pt" o:hralign="center" o:hrstd="t" o:hr="t" fillcolor="#a0a0a0" stroked="f"/>
+        </w:pict>
+      </w:r>
+    </w:p>
+    <w:p>
+      <w:pPr>
+        <w:pStyle w:val="Heading2"/>
+      </w:pPr>
+      <w:r>
+        <w:lastRenderedPageBreak/>
+        <w:t>🚫 When It's (Maybe) Okay to Send Entities</w:t>
+      </w:r>
+    </w:p>
+    <w:p>
+      <w:pPr>
+        <w:pStyle w:val="NormalWeb"/>
+      </w:pPr>
+      <w:r>
+        <w:t>In small, internal-only apps or prototypes—when:</w:t>
+      </w:r>
+    </w:p>
+    <w:p>
+      <w:pPr>
+        <w:pStyle w:val="NormalWeb"/>
+        <w:numPr>
+          <w:ilvl w:val="0"/>
+          <w:numId w:val="5"/>
+        </w:numPr>
+      </w:pPr>
+      <w:r>
+        <w:t xml:space="preserve">There's </w:t>
+      </w:r>
+      <w:r>
+        <w:rPr>
+          <w:rStyle w:val="Strong"/>
+        </w:rPr>
+        <w:t>no sensitive data</w:t>
+      </w:r>
+    </w:p>
+    <w:p>
+      <w:pPr>
+        <w:pStyle w:val="NormalWeb"/>
+        <w:numPr>
+          <w:ilvl w:val="0"/>
+          <w:numId w:val="5"/>
+        </w:numPr>
+      </w:pPr>
+      <w:r>
+        <w:t>You're not exposing the API publicly</w:t>
+      </w:r>
+    </w:p>
+    <w:p>
+      <w:pPr>
+        <w:pStyle w:val="NormalWeb"/>
+        <w:numPr>
+          <w:ilvl w:val="0"/>
+          <w:numId w:val="5"/>
+        </w:numPr>
+      </w:pPr>
+      <w:r>
+        <w:t>You control both backend &amp; frontend</w:t>
+      </w:r>
+    </w:p>
+    <w:p>
+      <w:pPr>
+        <w:pStyle w:val="NormalWeb"/>
+        <w:numPr>
+          <w:ilvl w:val="0"/>
+          <w:numId w:val="5"/>
+        </w:numPr>
+      </w:pPr>
+      <w:r>
+        <w:t>You're okay with tight coupling</w:t>
+      </w:r>
+    </w:p>
+    <w:p>
+      <w:pPr>
+        <w:pStyle w:val="NormalWeb"/>
+      </w:pPr>
+      <w:r>
+        <w:t>Even then, DTOs add clarity and are worth the minimal extra effort.</w:t>
+      </w:r>
+    </w:p>
+    <w:p/>
     <w:p/>
     <w:sectPr>
       <w:pgSz w:w="11906" w:h="16838"/>
@@ -4193,8 +6115,580 @@
       </w:pPr>
     </w:lvl>
   </w:abstractNum>
+  <w:abstractNum w:abstractNumId="1">
+    <w:nsid w:val="1264442D"/>
+    <w:multiLevelType w:val="multilevel"/>
+    <w:tmpl w:val="884EAD08"/>
+    <w:lvl w:ilvl="0">
+      <w:start w:val="1"/>
+      <w:numFmt w:val="bullet"/>
+      <w:lvlText w:val=""/>
+      <w:lvlJc w:val="left"/>
+      <w:pPr>
+        <w:tabs>
+          <w:tab w:val="num" w:pos="720"/>
+        </w:tabs>
+        <w:ind w:left="720" w:hanging="360"/>
+      </w:pPr>
+      <w:rPr>
+        <w:rFonts w:ascii="Symbol" w:hAnsi="Symbol" w:hint="default"/>
+        <w:sz w:val="20"/>
+      </w:rPr>
+    </w:lvl>
+    <w:lvl w:ilvl="1" w:tentative="1">
+      <w:start w:val="1"/>
+      <w:numFmt w:val="bullet"/>
+      <w:lvlText w:val="o"/>
+      <w:lvlJc w:val="left"/>
+      <w:pPr>
+        <w:tabs>
+          <w:tab w:val="num" w:pos="1440"/>
+        </w:tabs>
+        <w:ind w:left="1440" w:hanging="360"/>
+      </w:pPr>
+      <w:rPr>
+        <w:rFonts w:ascii="Courier New" w:hAnsi="Courier New" w:hint="default"/>
+        <w:sz w:val="20"/>
+      </w:rPr>
+    </w:lvl>
+    <w:lvl w:ilvl="2" w:tentative="1">
+      <w:start w:val="1"/>
+      <w:numFmt w:val="bullet"/>
+      <w:lvlText w:val=""/>
+      <w:lvlJc w:val="left"/>
+      <w:pPr>
+        <w:tabs>
+          <w:tab w:val="num" w:pos="2160"/>
+        </w:tabs>
+        <w:ind w:left="2160" w:hanging="360"/>
+      </w:pPr>
+      <w:rPr>
+        <w:rFonts w:ascii="Wingdings" w:hAnsi="Wingdings" w:hint="default"/>
+        <w:sz w:val="20"/>
+      </w:rPr>
+    </w:lvl>
+    <w:lvl w:ilvl="3" w:tentative="1">
+      <w:start w:val="1"/>
+      <w:numFmt w:val="bullet"/>
+      <w:lvlText w:val=""/>
+      <w:lvlJc w:val="left"/>
+      <w:pPr>
+        <w:tabs>
+          <w:tab w:val="num" w:pos="2880"/>
+        </w:tabs>
+        <w:ind w:left="2880" w:hanging="360"/>
+      </w:pPr>
+      <w:rPr>
+        <w:rFonts w:ascii="Wingdings" w:hAnsi="Wingdings" w:hint="default"/>
+        <w:sz w:val="20"/>
+      </w:rPr>
+    </w:lvl>
+    <w:lvl w:ilvl="4" w:tentative="1">
+      <w:start w:val="1"/>
+      <w:numFmt w:val="bullet"/>
+      <w:lvlText w:val=""/>
+      <w:lvlJc w:val="left"/>
+      <w:pPr>
+        <w:tabs>
+          <w:tab w:val="num" w:pos="3600"/>
+        </w:tabs>
+        <w:ind w:left="3600" w:hanging="360"/>
+      </w:pPr>
+      <w:rPr>
+        <w:rFonts w:ascii="Wingdings" w:hAnsi="Wingdings" w:hint="default"/>
+        <w:sz w:val="20"/>
+      </w:rPr>
+    </w:lvl>
+    <w:lvl w:ilvl="5" w:tentative="1">
+      <w:start w:val="1"/>
+      <w:numFmt w:val="bullet"/>
+      <w:lvlText w:val=""/>
+      <w:lvlJc w:val="left"/>
+      <w:pPr>
+        <w:tabs>
+          <w:tab w:val="num" w:pos="4320"/>
+        </w:tabs>
+        <w:ind w:left="4320" w:hanging="360"/>
+      </w:pPr>
+      <w:rPr>
+        <w:rFonts w:ascii="Wingdings" w:hAnsi="Wingdings" w:hint="default"/>
+        <w:sz w:val="20"/>
+      </w:rPr>
+    </w:lvl>
+    <w:lvl w:ilvl="6" w:tentative="1">
+      <w:start w:val="1"/>
+      <w:numFmt w:val="bullet"/>
+      <w:lvlText w:val=""/>
+      <w:lvlJc w:val="left"/>
+      <w:pPr>
+        <w:tabs>
+          <w:tab w:val="num" w:pos="5040"/>
+        </w:tabs>
+        <w:ind w:left="5040" w:hanging="360"/>
+      </w:pPr>
+      <w:rPr>
+        <w:rFonts w:ascii="Wingdings" w:hAnsi="Wingdings" w:hint="default"/>
+        <w:sz w:val="20"/>
+      </w:rPr>
+    </w:lvl>
+    <w:lvl w:ilvl="7" w:tentative="1">
+      <w:start w:val="1"/>
+      <w:numFmt w:val="bullet"/>
+      <w:lvlText w:val=""/>
+      <w:lvlJc w:val="left"/>
+      <w:pPr>
+        <w:tabs>
+          <w:tab w:val="num" w:pos="5760"/>
+        </w:tabs>
+        <w:ind w:left="5760" w:hanging="360"/>
+      </w:pPr>
+      <w:rPr>
+        <w:rFonts w:ascii="Wingdings" w:hAnsi="Wingdings" w:hint="default"/>
+        <w:sz w:val="20"/>
+      </w:rPr>
+    </w:lvl>
+    <w:lvl w:ilvl="8" w:tentative="1">
+      <w:start w:val="1"/>
+      <w:numFmt w:val="bullet"/>
+      <w:lvlText w:val=""/>
+      <w:lvlJc w:val="left"/>
+      <w:pPr>
+        <w:tabs>
+          <w:tab w:val="num" w:pos="6480"/>
+        </w:tabs>
+        <w:ind w:left="6480" w:hanging="360"/>
+      </w:pPr>
+      <w:rPr>
+        <w:rFonts w:ascii="Wingdings" w:hAnsi="Wingdings" w:hint="default"/>
+        <w:sz w:val="20"/>
+      </w:rPr>
+    </w:lvl>
+  </w:abstractNum>
+  <w:abstractNum w:abstractNumId="2">
+    <w:nsid w:val="43BE0092"/>
+    <w:multiLevelType w:val="multilevel"/>
+    <w:tmpl w:val="44F4B302"/>
+    <w:lvl w:ilvl="0">
+      <w:start w:val="1"/>
+      <w:numFmt w:val="decimal"/>
+      <w:lvlText w:val="%1."/>
+      <w:lvlJc w:val="left"/>
+      <w:pPr>
+        <w:tabs>
+          <w:tab w:val="num" w:pos="720"/>
+        </w:tabs>
+        <w:ind w:left="720" w:hanging="360"/>
+      </w:pPr>
+    </w:lvl>
+    <w:lvl w:ilvl="1" w:tentative="1">
+      <w:start w:val="1"/>
+      <w:numFmt w:val="decimal"/>
+      <w:lvlText w:val="%2."/>
+      <w:lvlJc w:val="left"/>
+      <w:pPr>
+        <w:tabs>
+          <w:tab w:val="num" w:pos="1440"/>
+        </w:tabs>
+        <w:ind w:left="1440" w:hanging="360"/>
+      </w:pPr>
+    </w:lvl>
+    <w:lvl w:ilvl="2" w:tentative="1">
+      <w:start w:val="1"/>
+      <w:numFmt w:val="decimal"/>
+      <w:lvlText w:val="%3."/>
+      <w:lvlJc w:val="left"/>
+      <w:pPr>
+        <w:tabs>
+          <w:tab w:val="num" w:pos="2160"/>
+        </w:tabs>
+        <w:ind w:left="2160" w:hanging="360"/>
+      </w:pPr>
+    </w:lvl>
+    <w:lvl w:ilvl="3" w:tentative="1">
+      <w:start w:val="1"/>
+      <w:numFmt w:val="decimal"/>
+      <w:lvlText w:val="%4."/>
+      <w:lvlJc w:val="left"/>
+      <w:pPr>
+        <w:tabs>
+          <w:tab w:val="num" w:pos="2880"/>
+        </w:tabs>
+        <w:ind w:left="2880" w:hanging="360"/>
+      </w:pPr>
+    </w:lvl>
+    <w:lvl w:ilvl="4" w:tentative="1">
+      <w:start w:val="1"/>
+      <w:numFmt w:val="decimal"/>
+      <w:lvlText w:val="%5."/>
+      <w:lvlJc w:val="left"/>
+      <w:pPr>
+        <w:tabs>
+          <w:tab w:val="num" w:pos="3600"/>
+        </w:tabs>
+        <w:ind w:left="3600" w:hanging="360"/>
+      </w:pPr>
+    </w:lvl>
+    <w:lvl w:ilvl="5" w:tentative="1">
+      <w:start w:val="1"/>
+      <w:numFmt w:val="decimal"/>
+      <w:lvlText w:val="%6."/>
+      <w:lvlJc w:val="left"/>
+      <w:pPr>
+        <w:tabs>
+          <w:tab w:val="num" w:pos="4320"/>
+        </w:tabs>
+        <w:ind w:left="4320" w:hanging="360"/>
+      </w:pPr>
+    </w:lvl>
+    <w:lvl w:ilvl="6" w:tentative="1">
+      <w:start w:val="1"/>
+      <w:numFmt w:val="decimal"/>
+      <w:lvlText w:val="%7."/>
+      <w:lvlJc w:val="left"/>
+      <w:pPr>
+        <w:tabs>
+          <w:tab w:val="num" w:pos="5040"/>
+        </w:tabs>
+        <w:ind w:left="5040" w:hanging="360"/>
+      </w:pPr>
+    </w:lvl>
+    <w:lvl w:ilvl="7" w:tentative="1">
+      <w:start w:val="1"/>
+      <w:numFmt w:val="decimal"/>
+      <w:lvlText w:val="%8."/>
+      <w:lvlJc w:val="left"/>
+      <w:pPr>
+        <w:tabs>
+          <w:tab w:val="num" w:pos="5760"/>
+        </w:tabs>
+        <w:ind w:left="5760" w:hanging="360"/>
+      </w:pPr>
+    </w:lvl>
+    <w:lvl w:ilvl="8" w:tentative="1">
+      <w:start w:val="1"/>
+      <w:numFmt w:val="decimal"/>
+      <w:lvlText w:val="%9."/>
+      <w:lvlJc w:val="left"/>
+      <w:pPr>
+        <w:tabs>
+          <w:tab w:val="num" w:pos="6480"/>
+        </w:tabs>
+        <w:ind w:left="6480" w:hanging="360"/>
+      </w:pPr>
+    </w:lvl>
+  </w:abstractNum>
+  <w:abstractNum w:abstractNumId="3">
+    <w:nsid w:val="6392279E"/>
+    <w:multiLevelType w:val="multilevel"/>
+    <w:tmpl w:val="1618FA3E"/>
+    <w:lvl w:ilvl="0">
+      <w:start w:val="1"/>
+      <w:numFmt w:val="bullet"/>
+      <w:lvlText w:val=""/>
+      <w:lvlJc w:val="left"/>
+      <w:pPr>
+        <w:tabs>
+          <w:tab w:val="num" w:pos="720"/>
+        </w:tabs>
+        <w:ind w:left="720" w:hanging="360"/>
+      </w:pPr>
+      <w:rPr>
+        <w:rFonts w:ascii="Symbol" w:hAnsi="Symbol" w:hint="default"/>
+        <w:sz w:val="20"/>
+      </w:rPr>
+    </w:lvl>
+    <w:lvl w:ilvl="1" w:tentative="1">
+      <w:start w:val="1"/>
+      <w:numFmt w:val="bullet"/>
+      <w:lvlText w:val="o"/>
+      <w:lvlJc w:val="left"/>
+      <w:pPr>
+        <w:tabs>
+          <w:tab w:val="num" w:pos="1440"/>
+        </w:tabs>
+        <w:ind w:left="1440" w:hanging="360"/>
+      </w:pPr>
+      <w:rPr>
+        <w:rFonts w:ascii="Courier New" w:hAnsi="Courier New" w:hint="default"/>
+        <w:sz w:val="20"/>
+      </w:rPr>
+    </w:lvl>
+    <w:lvl w:ilvl="2" w:tentative="1">
+      <w:start w:val="1"/>
+      <w:numFmt w:val="bullet"/>
+      <w:lvlText w:val=""/>
+      <w:lvlJc w:val="left"/>
+      <w:pPr>
+        <w:tabs>
+          <w:tab w:val="num" w:pos="2160"/>
+        </w:tabs>
+        <w:ind w:left="2160" w:hanging="360"/>
+      </w:pPr>
+      <w:rPr>
+        <w:rFonts w:ascii="Wingdings" w:hAnsi="Wingdings" w:hint="default"/>
+        <w:sz w:val="20"/>
+      </w:rPr>
+    </w:lvl>
+    <w:lvl w:ilvl="3" w:tentative="1">
+      <w:start w:val="1"/>
+      <w:numFmt w:val="bullet"/>
+      <w:lvlText w:val=""/>
+      <w:lvlJc w:val="left"/>
+      <w:pPr>
+        <w:tabs>
+          <w:tab w:val="num" w:pos="2880"/>
+        </w:tabs>
+        <w:ind w:left="2880" w:hanging="360"/>
+      </w:pPr>
+      <w:rPr>
+        <w:rFonts w:ascii="Wingdings" w:hAnsi="Wingdings" w:hint="default"/>
+        <w:sz w:val="20"/>
+      </w:rPr>
+    </w:lvl>
+    <w:lvl w:ilvl="4" w:tentative="1">
+      <w:start w:val="1"/>
+      <w:numFmt w:val="bullet"/>
+      <w:lvlText w:val=""/>
+      <w:lvlJc w:val="left"/>
+      <w:pPr>
+        <w:tabs>
+          <w:tab w:val="num" w:pos="3600"/>
+        </w:tabs>
+        <w:ind w:left="3600" w:hanging="360"/>
+      </w:pPr>
+      <w:rPr>
+        <w:rFonts w:ascii="Wingdings" w:hAnsi="Wingdings" w:hint="default"/>
+        <w:sz w:val="20"/>
+      </w:rPr>
+    </w:lvl>
+    <w:lvl w:ilvl="5" w:tentative="1">
+      <w:start w:val="1"/>
+      <w:numFmt w:val="bullet"/>
+      <w:lvlText w:val=""/>
+      <w:lvlJc w:val="left"/>
+      <w:pPr>
+        <w:tabs>
+          <w:tab w:val="num" w:pos="4320"/>
+        </w:tabs>
+        <w:ind w:left="4320" w:hanging="360"/>
+      </w:pPr>
+      <w:rPr>
+        <w:rFonts w:ascii="Wingdings" w:hAnsi="Wingdings" w:hint="default"/>
+        <w:sz w:val="20"/>
+      </w:rPr>
+    </w:lvl>
+    <w:lvl w:ilvl="6" w:tentative="1">
+      <w:start w:val="1"/>
+      <w:numFmt w:val="bullet"/>
+      <w:lvlText w:val=""/>
+      <w:lvlJc w:val="left"/>
+      <w:pPr>
+        <w:tabs>
+          <w:tab w:val="num" w:pos="5040"/>
+        </w:tabs>
+        <w:ind w:left="5040" w:hanging="360"/>
+      </w:pPr>
+      <w:rPr>
+        <w:rFonts w:ascii="Wingdings" w:hAnsi="Wingdings" w:hint="default"/>
+        <w:sz w:val="20"/>
+      </w:rPr>
+    </w:lvl>
+    <w:lvl w:ilvl="7" w:tentative="1">
+      <w:start w:val="1"/>
+      <w:numFmt w:val="bullet"/>
+      <w:lvlText w:val=""/>
+      <w:lvlJc w:val="left"/>
+      <w:pPr>
+        <w:tabs>
+          <w:tab w:val="num" w:pos="5760"/>
+        </w:tabs>
+        <w:ind w:left="5760" w:hanging="360"/>
+      </w:pPr>
+      <w:rPr>
+        <w:rFonts w:ascii="Wingdings" w:hAnsi="Wingdings" w:hint="default"/>
+        <w:sz w:val="20"/>
+      </w:rPr>
+    </w:lvl>
+    <w:lvl w:ilvl="8" w:tentative="1">
+      <w:start w:val="1"/>
+      <w:numFmt w:val="bullet"/>
+      <w:lvlText w:val=""/>
+      <w:lvlJc w:val="left"/>
+      <w:pPr>
+        <w:tabs>
+          <w:tab w:val="num" w:pos="6480"/>
+        </w:tabs>
+        <w:ind w:left="6480" w:hanging="360"/>
+      </w:pPr>
+      <w:rPr>
+        <w:rFonts w:ascii="Wingdings" w:hAnsi="Wingdings" w:hint="default"/>
+        <w:sz w:val="20"/>
+      </w:rPr>
+    </w:lvl>
+  </w:abstractNum>
+  <w:abstractNum w:abstractNumId="4">
+    <w:nsid w:val="76044646"/>
+    <w:multiLevelType w:val="multilevel"/>
+    <w:tmpl w:val="51FEFBD0"/>
+    <w:lvl w:ilvl="0">
+      <w:start w:val="1"/>
+      <w:numFmt w:val="bullet"/>
+      <w:lvlText w:val=""/>
+      <w:lvlJc w:val="left"/>
+      <w:pPr>
+        <w:tabs>
+          <w:tab w:val="num" w:pos="720"/>
+        </w:tabs>
+        <w:ind w:left="720" w:hanging="360"/>
+      </w:pPr>
+      <w:rPr>
+        <w:rFonts w:ascii="Symbol" w:hAnsi="Symbol" w:hint="default"/>
+        <w:sz w:val="20"/>
+      </w:rPr>
+    </w:lvl>
+    <w:lvl w:ilvl="1" w:tentative="1">
+      <w:start w:val="1"/>
+      <w:numFmt w:val="bullet"/>
+      <w:lvlText w:val="o"/>
+      <w:lvlJc w:val="left"/>
+      <w:pPr>
+        <w:tabs>
+          <w:tab w:val="num" w:pos="1440"/>
+        </w:tabs>
+        <w:ind w:left="1440" w:hanging="360"/>
+      </w:pPr>
+      <w:rPr>
+        <w:rFonts w:ascii="Courier New" w:hAnsi="Courier New" w:hint="default"/>
+        <w:sz w:val="20"/>
+      </w:rPr>
+    </w:lvl>
+    <w:lvl w:ilvl="2" w:tentative="1">
+      <w:start w:val="1"/>
+      <w:numFmt w:val="bullet"/>
+      <w:lvlText w:val=""/>
+      <w:lvlJc w:val="left"/>
+      <w:pPr>
+        <w:tabs>
+          <w:tab w:val="num" w:pos="2160"/>
+        </w:tabs>
+        <w:ind w:left="2160" w:hanging="360"/>
+      </w:pPr>
+      <w:rPr>
+        <w:rFonts w:ascii="Wingdings" w:hAnsi="Wingdings" w:hint="default"/>
+        <w:sz w:val="20"/>
+      </w:rPr>
+    </w:lvl>
+    <w:lvl w:ilvl="3" w:tentative="1">
+      <w:start w:val="1"/>
+      <w:numFmt w:val="bullet"/>
+      <w:lvlText w:val=""/>
+      <w:lvlJc w:val="left"/>
+      <w:pPr>
+        <w:tabs>
+          <w:tab w:val="num" w:pos="2880"/>
+        </w:tabs>
+        <w:ind w:left="2880" w:hanging="360"/>
+      </w:pPr>
+      <w:rPr>
+        <w:rFonts w:ascii="Wingdings" w:hAnsi="Wingdings" w:hint="default"/>
+        <w:sz w:val="20"/>
+      </w:rPr>
+    </w:lvl>
+    <w:lvl w:ilvl="4" w:tentative="1">
+      <w:start w:val="1"/>
+      <w:numFmt w:val="bullet"/>
+      <w:lvlText w:val=""/>
+      <w:lvlJc w:val="left"/>
+      <w:pPr>
+        <w:tabs>
+          <w:tab w:val="num" w:pos="3600"/>
+        </w:tabs>
+        <w:ind w:left="3600" w:hanging="360"/>
+      </w:pPr>
+      <w:rPr>
+        <w:rFonts w:ascii="Wingdings" w:hAnsi="Wingdings" w:hint="default"/>
+        <w:sz w:val="20"/>
+      </w:rPr>
+    </w:lvl>
+    <w:lvl w:ilvl="5" w:tentative="1">
+      <w:start w:val="1"/>
+      <w:numFmt w:val="bullet"/>
+      <w:lvlText w:val=""/>
+      <w:lvlJc w:val="left"/>
+      <w:pPr>
+        <w:tabs>
+          <w:tab w:val="num" w:pos="4320"/>
+        </w:tabs>
+        <w:ind w:left="4320" w:hanging="360"/>
+      </w:pPr>
+      <w:rPr>
+        <w:rFonts w:ascii="Wingdings" w:hAnsi="Wingdings" w:hint="default"/>
+        <w:sz w:val="20"/>
+      </w:rPr>
+    </w:lvl>
+    <w:lvl w:ilvl="6" w:tentative="1">
+      <w:start w:val="1"/>
+      <w:numFmt w:val="bullet"/>
+      <w:lvlText w:val=""/>
+      <w:lvlJc w:val="left"/>
+      <w:pPr>
+        <w:tabs>
+          <w:tab w:val="num" w:pos="5040"/>
+        </w:tabs>
+        <w:ind w:left="5040" w:hanging="360"/>
+      </w:pPr>
+      <w:rPr>
+        <w:rFonts w:ascii="Wingdings" w:hAnsi="Wingdings" w:hint="default"/>
+        <w:sz w:val="20"/>
+      </w:rPr>
+    </w:lvl>
+    <w:lvl w:ilvl="7" w:tentative="1">
+      <w:start w:val="1"/>
+      <w:numFmt w:val="bullet"/>
+      <w:lvlText w:val=""/>
+      <w:lvlJc w:val="left"/>
+      <w:pPr>
+        <w:tabs>
+          <w:tab w:val="num" w:pos="5760"/>
+        </w:tabs>
+        <w:ind w:left="5760" w:hanging="360"/>
+      </w:pPr>
+      <w:rPr>
+        <w:rFonts w:ascii="Wingdings" w:hAnsi="Wingdings" w:hint="default"/>
+        <w:sz w:val="20"/>
+      </w:rPr>
+    </w:lvl>
+    <w:lvl w:ilvl="8" w:tentative="1">
+      <w:start w:val="1"/>
+      <w:numFmt w:val="bullet"/>
+      <w:lvlText w:val=""/>
+      <w:lvlJc w:val="left"/>
+      <w:pPr>
+        <w:tabs>
+          <w:tab w:val="num" w:pos="6480"/>
+        </w:tabs>
+        <w:ind w:left="6480" w:hanging="360"/>
+      </w:pPr>
+      <w:rPr>
+        <w:rFonts w:ascii="Wingdings" w:hAnsi="Wingdings" w:hint="default"/>
+        <w:sz w:val="20"/>
+      </w:rPr>
+    </w:lvl>
+  </w:abstractNum>
   <w:num w:numId="1">
     <w:abstractNumId w:val="0"/>
+  </w:num>
+  <w:num w:numId="2">
+    <w:abstractNumId w:val="2"/>
+  </w:num>
+  <w:num w:numId="3">
+    <w:abstractNumId w:val="3"/>
+  </w:num>
+  <w:num w:numId="4">
+    <w:abstractNumId w:val="1"/>
+  </w:num>
+  <w:num w:numId="5">
+    <w:abstractNumId w:val="4"/>
   </w:num>
 </w:numbering>
 </file>

</xml_diff>